<commit_message>
Added Huffman decoding Pseudo code
</commit_message>
<xml_diff>
--- a/Huffman Coding.docx
+++ b/Huffman Coding.docx
@@ -1,6 +1,6 @@
 
 <file path=word/document.xml><?xml version="1.0" encoding="utf-8"?>
-<w:document xmlns:wpc="http://schemas.microsoft.com/office/word/2010/wordprocessingCanvas" xmlns:mc="http://schemas.openxmlformats.org/markup-compatibility/2006" xmlns:o="urn:schemas-microsoft-com:office:office" xmlns:r="http://schemas.openxmlformats.org/officeDocument/2006/relationships" xmlns:m="http://schemas.openxmlformats.org/officeDocument/2006/math" xmlns:v="urn:schemas-microsoft-com:vml" xmlns:wp14="http://schemas.microsoft.com/office/word/2010/wordprocessingDrawing" xmlns:wp="http://schemas.openxmlformats.org/drawingml/2006/wordprocessingDrawing" xmlns:w10="urn:schemas-microsoft-com:office:word" xmlns:w="http://schemas.openxmlformats.org/wordprocessingml/2006/main" xmlns:w14="http://schemas.microsoft.com/office/word/2010/wordml" xmlns:w15="http://schemas.microsoft.com/office/word/2012/wordml" xmlns:wpg="http://schemas.microsoft.com/office/word/2010/wordprocessingGroup" xmlns:wpi="http://schemas.microsoft.com/office/word/2010/wordprocessingInk" xmlns:wne="http://schemas.microsoft.com/office/word/2006/wordml" xmlns:wps="http://schemas.microsoft.com/office/word/2010/wordprocessingShape" mc:Ignorable="w14 w15 wp14">
+<w:document xmlns:wpc="http://schemas.microsoft.com/office/word/2010/wordprocessingCanvas" xmlns:cx="http://schemas.microsoft.com/office/drawing/2014/chartex" xmlns:cx1="http://schemas.microsoft.com/office/drawing/2015/9/8/chartex" xmlns:cx2="http://schemas.microsoft.com/office/drawing/2015/10/21/chartex" xmlns:cx3="http://schemas.microsoft.com/office/drawing/2016/5/9/chartex" xmlns:cx4="http://schemas.microsoft.com/office/drawing/2016/5/10/chartex" xmlns:cx5="http://schemas.microsoft.com/office/drawing/2016/5/11/chartex" xmlns:cx6="http://schemas.microsoft.com/office/drawing/2016/5/12/chartex" xmlns:cx7="http://schemas.microsoft.com/office/drawing/2016/5/13/chartex" xmlns:cx8="http://schemas.microsoft.com/office/drawing/2016/5/14/chartex" xmlns:mc="http://schemas.openxmlformats.org/markup-compatibility/2006" xmlns:aink="http://schemas.microsoft.com/office/drawing/2016/ink" xmlns:am3d="http://schemas.microsoft.com/office/drawing/2017/model3d" xmlns:o="urn:schemas-microsoft-com:office:office" xmlns:r="http://schemas.openxmlformats.org/officeDocument/2006/relationships" xmlns:m="http://schemas.openxmlformats.org/officeDocument/2006/math" xmlns:v="urn:schemas-microsoft-com:vml" xmlns:wp14="http://schemas.microsoft.com/office/word/2010/wordprocessingDrawing" xmlns:wp="http://schemas.openxmlformats.org/drawingml/2006/wordprocessingDrawing" xmlns:w10="urn:schemas-microsoft-com:office:word" xmlns:w="http://schemas.openxmlformats.org/wordprocessingml/2006/main" xmlns:w14="http://schemas.microsoft.com/office/word/2010/wordml" xmlns:w15="http://schemas.microsoft.com/office/word/2012/wordml" xmlns:w16cex="http://schemas.microsoft.com/office/word/2018/wordml/cex" xmlns:w16cid="http://schemas.microsoft.com/office/word/2016/wordml/cid" xmlns:w16="http://schemas.microsoft.com/office/word/2018/wordml" xmlns:w16se="http://schemas.microsoft.com/office/word/2015/wordml/symex" xmlns:wpg="http://schemas.microsoft.com/office/word/2010/wordprocessingGroup" xmlns:wpi="http://schemas.microsoft.com/office/word/2010/wordprocessingInk" xmlns:wne="http://schemas.microsoft.com/office/word/2006/wordml" xmlns:wps="http://schemas.microsoft.com/office/word/2010/wordprocessingShape" mc:Ignorable="w14 w15 w16se w16cid w16 w16cex wp14">
   <w:body>
     <w:p>
       <w:pPr>
@@ -81,7 +81,7 @@
           <w:szCs w:val="28"/>
         </w:rPr>
         <w:drawing>
-          <wp:anchor distT="0" distB="0" distL="114300" distR="114300" simplePos="0" relativeHeight="251659264" behindDoc="1" locked="0" layoutInCell="1" allowOverlap="1" wp14:anchorId="32327921" wp14:editId="555DC7B8">
+          <wp:anchor distT="0" distB="0" distL="114300" distR="114300" simplePos="0" relativeHeight="251659264" behindDoc="1" locked="0" layoutInCell="1" allowOverlap="1" wp14:anchorId="6A983FAE" wp14:editId="6DCFF2F7">
             <wp:simplePos x="0" y="0"/>
             <wp:positionH relativeFrom="margin">
               <wp:align>center</wp:align>
@@ -189,17 +189,25 @@
           <w:sz w:val="28"/>
           <w:szCs w:val="28"/>
         </w:rPr>
-        <w:t xml:space="preserve">                     Project ID</w:t>
-      </w:r>
-      <w:r>
-        <w:rPr>
-          <w:rFonts w:ascii="Times New Roman" w:hAnsi="Times New Roman" w:cs="Times New Roman"/>
+        <w:t xml:space="preserve">                     Project ID:                     </w:t>
+      </w:r>
+      <w:r>
+        <w:rPr>
+          <w:rFonts w:ascii="Times New Roman" w:hAnsi="Times New Roman" w:cs="Times New Roman"/>
+          <w:szCs w:val="20"/>
+        </w:rPr>
+        <w:t xml:space="preserve">CS311-G36 </w:t>
+      </w:r>
+    </w:p>
+    <w:p>
+      <w:pPr>
+        <w:ind w:left="1440"/>
+        <w:rPr>
           <w:b/>
           <w:sz w:val="28"/>
           <w:szCs w:val="28"/>
         </w:rPr>
-        <w:t>:</w:t>
-      </w:r>
+      </w:pPr>
       <w:r>
         <w:rPr>
           <w:rFonts w:ascii="Times New Roman" w:hAnsi="Times New Roman" w:cs="Times New Roman"/>
@@ -207,25 +215,27 @@
           <w:sz w:val="28"/>
           <w:szCs w:val="28"/>
         </w:rPr>
-        <w:t xml:space="preserve">                     </w:t>
-      </w:r>
-      <w:r>
-        <w:rPr>
-          <w:rFonts w:ascii="Times New Roman" w:hAnsi="Times New Roman" w:cs="Times New Roman"/>
-          <w:szCs w:val="20"/>
-        </w:rPr>
-        <w:t xml:space="preserve">CS311-G36 </w:t>
+        <w:t xml:space="preserve">           </w:t>
       </w:r>
     </w:p>
     <w:p>
       <w:pPr>
         <w:ind w:left="1440"/>
         <w:rPr>
+          <w:rFonts w:ascii="Times New Roman" w:hAnsi="Times New Roman" w:cs="Times New Roman"/>
+          <w:sz w:val="24"/>
+          <w:szCs w:val="24"/>
+        </w:rPr>
+      </w:pPr>
+      <w:r>
+        <w:rPr>
+          <w:rFonts w:ascii="Times New Roman" w:hAnsi="Times New Roman" w:cs="Times New Roman"/>
           <w:b/>
           <w:sz w:val="28"/>
           <w:szCs w:val="28"/>
         </w:rPr>
-      </w:pPr>
+        <w:t xml:space="preserve">Group Members: </w:t>
+      </w:r>
       <w:r>
         <w:rPr>
           <w:rFonts w:ascii="Times New Roman" w:hAnsi="Times New Roman" w:cs="Times New Roman"/>
@@ -233,7 +243,63 @@
           <w:sz w:val="28"/>
           <w:szCs w:val="28"/>
         </w:rPr>
-        <w:t xml:space="preserve">           </w:t>
+        <w:t xml:space="preserve">          </w:t>
+      </w:r>
+      <w:r>
+        <w:rPr>
+          <w:rFonts w:ascii="Times New Roman" w:hAnsi="Times New Roman" w:cs="Times New Roman"/>
+          <w:bCs/>
+          <w:sz w:val="24"/>
+          <w:szCs w:val="24"/>
+        </w:rPr>
+        <w:t xml:space="preserve">Maria </w:t>
+      </w:r>
+      <w:proofErr w:type="spellStart"/>
+      <w:r>
+        <w:rPr>
+          <w:rFonts w:ascii="Times New Roman" w:hAnsi="Times New Roman" w:cs="Times New Roman"/>
+          <w:bCs/>
+          <w:sz w:val="24"/>
+          <w:szCs w:val="24"/>
+        </w:rPr>
+        <w:t>Azrar</w:t>
+      </w:r>
+      <w:proofErr w:type="spellEnd"/>
+      <w:r>
+        <w:rPr>
+          <w:rFonts w:ascii="Times New Roman" w:hAnsi="Times New Roman" w:cs="Times New Roman"/>
+          <w:bCs/>
+          <w:sz w:val="24"/>
+          <w:szCs w:val="24"/>
+        </w:rPr>
+        <w:tab/>
+      </w:r>
+      <w:r>
+        <w:rPr>
+          <w:rFonts w:ascii="Times New Roman" w:hAnsi="Times New Roman" w:cs="Times New Roman"/>
+          <w:bCs/>
+          <w:sz w:val="24"/>
+          <w:szCs w:val="24"/>
+        </w:rPr>
+        <w:tab/>
+      </w:r>
+      <w:r>
+        <w:rPr>
+          <w:rFonts w:ascii="Times New Roman" w:hAnsi="Times New Roman" w:cs="Times New Roman"/>
+          <w:bCs/>
+          <w:sz w:val="24"/>
+          <w:szCs w:val="24"/>
+        </w:rPr>
+        <w:t xml:space="preserve">            </w:t>
+      </w:r>
+      <w:r>
+        <w:rPr>
+          <w:rFonts w:ascii="Times New Roman" w:hAnsi="Times New Roman" w:cs="Times New Roman"/>
+          <w:bCs/>
+          <w:sz w:val="24"/>
+          <w:szCs w:val="24"/>
+        </w:rPr>
+        <w:t>2018-CS-50</w:t>
       </w:r>
     </w:p>
     <w:p>
@@ -241,6 +307,7 @@
         <w:ind w:left="1440"/>
         <w:rPr>
           <w:rFonts w:ascii="Times New Roman" w:hAnsi="Times New Roman" w:cs="Times New Roman"/>
+          <w:bCs/>
           <w:sz w:val="24"/>
           <w:szCs w:val="24"/>
         </w:rPr>
@@ -248,38 +315,34 @@
       <w:r>
         <w:rPr>
           <w:rFonts w:ascii="Times New Roman" w:hAnsi="Times New Roman" w:cs="Times New Roman"/>
-          <w:b/>
-          <w:sz w:val="28"/>
-          <w:szCs w:val="28"/>
-        </w:rPr>
-        <w:t xml:space="preserve">Group Members: </w:t>
-      </w:r>
-      <w:r>
-        <w:rPr>
-          <w:rFonts w:ascii="Times New Roman" w:hAnsi="Times New Roman" w:cs="Times New Roman"/>
-          <w:b/>
-          <w:sz w:val="28"/>
-          <w:szCs w:val="28"/>
-        </w:rPr>
-        <w:t xml:space="preserve">  </w:t>
-      </w:r>
-      <w:r>
-        <w:rPr>
-          <w:rFonts w:ascii="Times New Roman" w:hAnsi="Times New Roman" w:cs="Times New Roman"/>
-          <w:b/>
-          <w:sz w:val="28"/>
-          <w:szCs w:val="28"/>
-        </w:rPr>
-        <w:t xml:space="preserve">       </w:t>
-      </w:r>
-      <w:r>
-        <w:rPr>
-          <w:rFonts w:ascii="Times New Roman" w:hAnsi="Times New Roman" w:cs="Times New Roman"/>
-          <w:b/>
-          <w:sz w:val="28"/>
-          <w:szCs w:val="28"/>
-        </w:rPr>
-        <w:t xml:space="preserve"> </w:t>
+          <w:sz w:val="24"/>
+          <w:szCs w:val="24"/>
+        </w:rPr>
+        <w:tab/>
+      </w:r>
+      <w:r>
+        <w:rPr>
+          <w:rFonts w:ascii="Times New Roman" w:hAnsi="Times New Roman" w:cs="Times New Roman"/>
+          <w:sz w:val="24"/>
+          <w:szCs w:val="24"/>
+        </w:rPr>
+        <w:tab/>
+      </w:r>
+      <w:r>
+        <w:rPr>
+          <w:rFonts w:ascii="Times New Roman" w:hAnsi="Times New Roman" w:cs="Times New Roman"/>
+          <w:sz w:val="24"/>
+          <w:szCs w:val="24"/>
+        </w:rPr>
+        <w:tab/>
+      </w:r>
+      <w:r>
+        <w:rPr>
+          <w:rFonts w:ascii="Times New Roman" w:hAnsi="Times New Roman" w:cs="Times New Roman"/>
+          <w:sz w:val="24"/>
+          <w:szCs w:val="24"/>
+        </w:rPr>
+        <w:tab/>
       </w:r>
       <w:r>
         <w:rPr>
@@ -288,7 +351,7 @@
           <w:sz w:val="24"/>
           <w:szCs w:val="24"/>
         </w:rPr>
-        <w:t>Maria Azrar</w:t>
+        <w:t>Sidra Khan</w:t>
       </w:r>
       <w:r>
         <w:rPr>
@@ -306,104 +369,7 @@
           <w:sz w:val="24"/>
           <w:szCs w:val="24"/>
         </w:rPr>
-        <w:tab/>
-      </w:r>
-      <w:r>
-        <w:rPr>
-          <w:rFonts w:ascii="Times New Roman" w:hAnsi="Times New Roman" w:cs="Times New Roman"/>
-          <w:bCs/>
-          <w:sz w:val="24"/>
-          <w:szCs w:val="24"/>
-        </w:rPr>
-        <w:t xml:space="preserve">            </w:t>
-      </w:r>
-      <w:r>
-        <w:rPr>
-          <w:rFonts w:ascii="Times New Roman" w:hAnsi="Times New Roman" w:cs="Times New Roman"/>
-          <w:bCs/>
-          <w:sz w:val="24"/>
-          <w:szCs w:val="24"/>
-        </w:rPr>
-        <w:t>2018-CS-50</w:t>
-      </w:r>
-    </w:p>
-    <w:p>
-      <w:pPr>
-        <w:ind w:left="1440"/>
-        <w:rPr>
-          <w:rFonts w:ascii="Times New Roman" w:hAnsi="Times New Roman" w:cs="Times New Roman"/>
-          <w:bCs/>
-          <w:sz w:val="24"/>
-          <w:szCs w:val="24"/>
-        </w:rPr>
-      </w:pPr>
-      <w:r>
-        <w:rPr>
-          <w:rFonts w:ascii="Times New Roman" w:hAnsi="Times New Roman" w:cs="Times New Roman"/>
-          <w:sz w:val="24"/>
-          <w:szCs w:val="24"/>
-        </w:rPr>
-        <w:tab/>
-      </w:r>
-      <w:r>
-        <w:rPr>
-          <w:rFonts w:ascii="Times New Roman" w:hAnsi="Times New Roman" w:cs="Times New Roman"/>
-          <w:sz w:val="24"/>
-          <w:szCs w:val="24"/>
-        </w:rPr>
-        <w:tab/>
-      </w:r>
-      <w:r>
-        <w:rPr>
-          <w:rFonts w:ascii="Times New Roman" w:hAnsi="Times New Roman" w:cs="Times New Roman"/>
-          <w:sz w:val="24"/>
-          <w:szCs w:val="24"/>
-        </w:rPr>
-        <w:tab/>
-      </w:r>
-      <w:r>
-        <w:rPr>
-          <w:rFonts w:ascii="Times New Roman" w:hAnsi="Times New Roman" w:cs="Times New Roman"/>
-          <w:sz w:val="24"/>
-          <w:szCs w:val="24"/>
-        </w:rPr>
-        <w:tab/>
-      </w:r>
-      <w:r>
-        <w:rPr>
-          <w:rFonts w:ascii="Times New Roman" w:hAnsi="Times New Roman" w:cs="Times New Roman"/>
-          <w:bCs/>
-          <w:sz w:val="24"/>
-          <w:szCs w:val="24"/>
-        </w:rPr>
-        <w:t>Sidra Khan</w:t>
-      </w:r>
-      <w:r>
-        <w:rPr>
-          <w:rFonts w:ascii="Times New Roman" w:hAnsi="Times New Roman" w:cs="Times New Roman"/>
-          <w:bCs/>
-          <w:sz w:val="24"/>
-          <w:szCs w:val="24"/>
-        </w:rPr>
-        <w:tab/>
-      </w:r>
-      <w:r>
-        <w:rPr>
-          <w:rFonts w:ascii="Times New Roman" w:hAnsi="Times New Roman" w:cs="Times New Roman"/>
-          <w:bCs/>
-          <w:sz w:val="24"/>
-          <w:szCs w:val="24"/>
-        </w:rPr>
-        <w:t xml:space="preserve">                        </w:t>
-      </w:r>
-      <w:r>
-        <w:rPr>
-          <w:rFonts w:ascii="Times New Roman" w:hAnsi="Times New Roman" w:cs="Times New Roman"/>
-          <w:bCs/>
-          <w:sz w:val="24"/>
-          <w:szCs w:val="24"/>
-        </w:rPr>
-        <w:t>2018-CS-16</w:t>
+        <w:t xml:space="preserve">                        2018-CS-16</w:t>
       </w:r>
     </w:p>
     <w:p>
@@ -544,7 +510,23 @@
           <w:b/>
           <w:sz w:val="32"/>
         </w:rPr>
-        <w:t xml:space="preserve">Huffman Coding pseudocode </w:t>
+        <w:t xml:space="preserve">Huffman Coding </w:t>
+      </w:r>
+      <w:r>
+        <w:rPr>
+          <w:rFonts w:ascii="Times New Roman" w:hAnsi="Times New Roman" w:cs="Times New Roman"/>
+          <w:b/>
+          <w:sz w:val="32"/>
+        </w:rPr>
+        <w:t>P</w:t>
+      </w:r>
+      <w:r>
+        <w:rPr>
+          <w:rFonts w:ascii="Times New Roman" w:hAnsi="Times New Roman" w:cs="Times New Roman"/>
+          <w:b/>
+          <w:sz w:val="32"/>
+        </w:rPr>
+        <w:t xml:space="preserve">seudocode </w:t>
       </w:r>
     </w:p>
     <w:p>
@@ -570,6 +552,7 @@
         </w:rPr>
         <w:t xml:space="preserve">Procedure </w:t>
       </w:r>
+      <w:proofErr w:type="spellStart"/>
       <w:r>
         <w:rPr>
           <w:rFonts w:ascii="Times New Roman" w:hAnsi="Times New Roman" w:cs="Times New Roman"/>
@@ -577,6 +560,7 @@
         </w:rPr>
         <w:t>HuffmanEncoding</w:t>
       </w:r>
+      <w:proofErr w:type="spellEnd"/>
       <w:r>
         <w:rPr>
           <w:rFonts w:ascii="Times New Roman" w:hAnsi="Times New Roman" w:cs="Times New Roman"/>
@@ -591,6 +575,7 @@
         </w:rPr>
         <w:t>(</w:t>
       </w:r>
+      <w:proofErr w:type="gramStart"/>
       <w:r>
         <w:rPr>
           <w:rFonts w:ascii="Times New Roman" w:hAnsi="Times New Roman" w:cs="Times New Roman"/>
@@ -619,6 +604,7 @@
         </w:rPr>
         <w:t xml:space="preserve">   </w:t>
       </w:r>
+      <w:proofErr w:type="gramEnd"/>
       <w:r>
         <w:rPr>
           <w:rFonts w:ascii="Times New Roman" w:hAnsi="Times New Roman" w:cs="Times New Roman"/>
@@ -633,8 +619,6 @@
         </w:rPr>
         <w:t xml:space="preserve">   </w:t>
       </w:r>
-      <w:bookmarkStart w:id="0" w:name="_GoBack"/>
-      <w:bookmarkEnd w:id="0"/>
       <w:r>
         <w:rPr>
           <w:rFonts w:ascii="Times New Roman" w:hAnsi="Times New Roman" w:cs="Times New Roman"/>
@@ -737,7 +721,17 @@
           <w:sz w:val="24"/>
           <w:szCs w:val="20"/>
         </w:rPr>
-        <w:t> = P</w:t>
+        <w:t> = </w:t>
+      </w:r>
+      <w:proofErr w:type="spellStart"/>
+      <w:proofErr w:type="gramStart"/>
+      <w:r>
+        <w:rPr>
+          <w:rFonts w:ascii="Times New Roman" w:eastAsia="Times New Roman" w:hAnsi="Times New Roman" w:cs="Times New Roman"/>
+          <w:sz w:val="24"/>
+          <w:szCs w:val="20"/>
+        </w:rPr>
+        <w:t>P</w:t>
       </w:r>
       <w:r>
         <w:rPr>
@@ -753,8 +747,26 @@
           <w:sz w:val="24"/>
           <w:szCs w:val="20"/>
         </w:rPr>
-        <w:t>.Size</w:t>
-      </w:r>
+        <w:t>.</w:t>
+      </w:r>
+      <w:r>
+        <w:rPr>
+          <w:rFonts w:ascii="Times New Roman" w:eastAsia="Times New Roman" w:hAnsi="Times New Roman" w:cs="Times New Roman"/>
+          <w:sz w:val="24"/>
+          <w:szCs w:val="20"/>
+        </w:rPr>
+        <w:t>s</w:t>
+      </w:r>
+      <w:r>
+        <w:rPr>
+          <w:rFonts w:ascii="Times New Roman" w:eastAsia="Times New Roman" w:hAnsi="Times New Roman" w:cs="Times New Roman"/>
+          <w:sz w:val="24"/>
+          <w:szCs w:val="20"/>
+        </w:rPr>
+        <w:t>ize</w:t>
+      </w:r>
+      <w:proofErr w:type="spellEnd"/>
+      <w:proofErr w:type="gramEnd"/>
       <w:r>
         <w:rPr>
           <w:rFonts w:ascii="Times New Roman" w:eastAsia="Times New Roman" w:hAnsi="Times New Roman" w:cs="Times New Roman"/>
@@ -778,7 +790,23 @@
           <w:szCs w:val="20"/>
         </w:rPr>
         <w:tab/>
-        <w:t xml:space="preserve">         </w:t>
+        <w:t xml:space="preserve">       </w:t>
+      </w:r>
+      <w:r>
+        <w:rPr>
+          <w:rFonts w:ascii="Times New Roman" w:eastAsia="Times New Roman" w:hAnsi="Times New Roman" w:cs="Times New Roman"/>
+          <w:sz w:val="24"/>
+          <w:szCs w:val="20"/>
+        </w:rPr>
+        <w:t>//</w:t>
+      </w:r>
+      <w:r>
+        <w:rPr>
+          <w:rFonts w:ascii="Times New Roman" w:eastAsia="Times New Roman" w:hAnsi="Times New Roman" w:cs="Times New Roman"/>
+          <w:sz w:val="24"/>
+          <w:szCs w:val="20"/>
+        </w:rPr>
+        <w:t xml:space="preserve">  </w:t>
       </w:r>
       <w:r>
         <w:rPr>
@@ -949,7 +977,16 @@
           <w:sz w:val="24"/>
           <w:szCs w:val="20"/>
         </w:rPr>
-        <w:t>Node (</w:t>
+        <w:t xml:space="preserve">Node </w:t>
+      </w:r>
+      <w:proofErr w:type="gramStart"/>
+      <w:r>
+        <w:rPr>
+          <w:rFonts w:ascii="Times New Roman" w:eastAsia="Times New Roman" w:hAnsi="Times New Roman" w:cs="Times New Roman"/>
+          <w:sz w:val="24"/>
+          <w:szCs w:val="20"/>
+        </w:rPr>
+        <w:t>(</w:t>
       </w:r>
       <w:r>
         <w:rPr>
@@ -959,6 +996,7 @@
         </w:rPr>
         <w:t xml:space="preserve"> )</w:t>
       </w:r>
+      <w:proofErr w:type="gramEnd"/>
       <w:r>
         <w:rPr>
           <w:rFonts w:ascii="Times New Roman" w:eastAsia="Times New Roman" w:hAnsi="Times New Roman" w:cs="Times New Roman"/>
@@ -1002,7 +1040,17 @@
           <w:sz w:val="24"/>
           <w:szCs w:val="20"/>
         </w:rPr>
-        <w:t xml:space="preserve">                       N</w:t>
+        <w:t xml:space="preserve">                       </w:t>
+      </w:r>
+      <w:proofErr w:type="spellStart"/>
+      <w:proofErr w:type="gramStart"/>
+      <w:r>
+        <w:rPr>
+          <w:rFonts w:ascii="Times New Roman" w:eastAsia="Times New Roman" w:hAnsi="Times New Roman" w:cs="Times New Roman"/>
+          <w:sz w:val="24"/>
+          <w:szCs w:val="20"/>
+        </w:rPr>
+        <w:t>N</w:t>
       </w:r>
       <w:r>
         <w:rPr>
@@ -1012,13 +1060,24 @@
         </w:rPr>
         <w:t>.left</w:t>
       </w:r>
-      <w:r>
-        <w:rPr>
-          <w:rFonts w:ascii="Times New Roman" w:eastAsia="Times New Roman" w:hAnsi="Times New Roman" w:cs="Times New Roman"/>
-          <w:sz w:val="24"/>
-          <w:szCs w:val="20"/>
-        </w:rPr>
-        <w:t xml:space="preserve"> = P</w:t>
+      <w:proofErr w:type="spellEnd"/>
+      <w:proofErr w:type="gramEnd"/>
+      <w:r>
+        <w:rPr>
+          <w:rFonts w:ascii="Times New Roman" w:eastAsia="Times New Roman" w:hAnsi="Times New Roman" w:cs="Times New Roman"/>
+          <w:sz w:val="24"/>
+          <w:szCs w:val="20"/>
+        </w:rPr>
+        <w:t xml:space="preserve"> = </w:t>
+      </w:r>
+      <w:proofErr w:type="spellStart"/>
+      <w:r>
+        <w:rPr>
+          <w:rFonts w:ascii="Times New Roman" w:eastAsia="Times New Roman" w:hAnsi="Times New Roman" w:cs="Times New Roman"/>
+          <w:sz w:val="24"/>
+          <w:szCs w:val="20"/>
+        </w:rPr>
+        <w:t>P</w:t>
       </w:r>
       <w:r>
         <w:rPr>
@@ -1028,6 +1087,7 @@
         </w:rPr>
         <w:t>Q.pop</w:t>
       </w:r>
+      <w:proofErr w:type="spellEnd"/>
     </w:p>
     <w:p>
       <w:pPr>
@@ -1073,13 +1133,25 @@
         </w:rPr>
         <w:t xml:space="preserve"> </w:t>
       </w:r>
-      <w:r>
-        <w:rPr>
-          <w:rFonts w:ascii="Times New Roman" w:eastAsia="Times New Roman" w:hAnsi="Times New Roman" w:cs="Times New Roman"/>
-          <w:sz w:val="24"/>
-          <w:szCs w:val="20"/>
-        </w:rPr>
-        <w:t>N.right =</w:t>
+      <w:proofErr w:type="spellStart"/>
+      <w:proofErr w:type="gramStart"/>
+      <w:r>
+        <w:rPr>
+          <w:rFonts w:ascii="Times New Roman" w:eastAsia="Times New Roman" w:hAnsi="Times New Roman" w:cs="Times New Roman"/>
+          <w:sz w:val="24"/>
+          <w:szCs w:val="20"/>
+        </w:rPr>
+        <w:t>N.right</w:t>
+      </w:r>
+      <w:proofErr w:type="spellEnd"/>
+      <w:proofErr w:type="gramEnd"/>
+      <w:r>
+        <w:rPr>
+          <w:rFonts w:ascii="Times New Roman" w:eastAsia="Times New Roman" w:hAnsi="Times New Roman" w:cs="Times New Roman"/>
+          <w:sz w:val="24"/>
+          <w:szCs w:val="20"/>
+        </w:rPr>
+        <w:t xml:space="preserve"> =</w:t>
       </w:r>
       <w:r>
         <w:rPr>
@@ -1089,6 +1161,7 @@
         </w:rPr>
         <w:t xml:space="preserve"> </w:t>
       </w:r>
+      <w:proofErr w:type="spellStart"/>
       <w:r>
         <w:rPr>
           <w:rFonts w:ascii="Times New Roman" w:eastAsia="Times New Roman" w:hAnsi="Times New Roman" w:cs="Times New Roman"/>
@@ -1105,6 +1178,7 @@
         </w:rPr>
         <w:t>Q.pop</w:t>
       </w:r>
+      <w:proofErr w:type="spellEnd"/>
     </w:p>
     <w:p>
       <w:pPr>
@@ -1143,6 +1217,8 @@
         </w:rPr>
         <w:t>           </w:t>
       </w:r>
+      <w:proofErr w:type="spellStart"/>
+      <w:proofErr w:type="gramStart"/>
       <w:r>
         <w:rPr>
           <w:rFonts w:ascii="Times New Roman" w:eastAsia="Times New Roman" w:hAnsi="Times New Roman" w:cs="Times New Roman"/>
@@ -1157,8 +1233,19 @@
           <w:sz w:val="24"/>
           <w:szCs w:val="20"/>
         </w:rPr>
-        <w:t>.frequency = </w:t>
-      </w:r>
+        <w:t>.frequency</w:t>
+      </w:r>
+      <w:proofErr w:type="spellEnd"/>
+      <w:proofErr w:type="gramEnd"/>
+      <w:r>
+        <w:rPr>
+          <w:rFonts w:ascii="Times New Roman" w:eastAsia="Times New Roman" w:hAnsi="Times New Roman" w:cs="Times New Roman"/>
+          <w:sz w:val="24"/>
+          <w:szCs w:val="20"/>
+        </w:rPr>
+        <w:t> = </w:t>
+      </w:r>
+      <w:proofErr w:type="spellStart"/>
       <w:r>
         <w:rPr>
           <w:rFonts w:ascii="Times New Roman" w:eastAsia="Times New Roman" w:hAnsi="Times New Roman" w:cs="Times New Roman"/>
@@ -1173,7 +1260,16 @@
           <w:sz w:val="24"/>
           <w:szCs w:val="20"/>
         </w:rPr>
-        <w:t>.frequency +</w:t>
+        <w:t>.frequency</w:t>
+      </w:r>
+      <w:proofErr w:type="spellEnd"/>
+      <w:r>
+        <w:rPr>
+          <w:rFonts w:ascii="Times New Roman" w:eastAsia="Times New Roman" w:hAnsi="Times New Roman" w:cs="Times New Roman"/>
+          <w:sz w:val="24"/>
+          <w:szCs w:val="20"/>
+        </w:rPr>
+        <w:t> +</w:t>
       </w:r>
       <w:r>
         <w:rPr>
@@ -1183,6 +1279,7 @@
         </w:rPr>
         <w:t xml:space="preserve"> </w:t>
       </w:r>
+      <w:proofErr w:type="spellStart"/>
       <w:r>
         <w:rPr>
           <w:rFonts w:ascii="Times New Roman" w:eastAsia="Times New Roman" w:hAnsi="Times New Roman" w:cs="Times New Roman"/>
@@ -1199,6 +1296,7 @@
         </w:rPr>
         <w:t>.frequency</w:t>
       </w:r>
+      <w:proofErr w:type="spellEnd"/>
     </w:p>
     <w:p>
       <w:pPr>
@@ -1237,13 +1335,25 @@
         </w:rPr>
         <w:t>           </w:t>
       </w:r>
-      <w:r>
-        <w:rPr>
-          <w:rFonts w:ascii="Times New Roman" w:eastAsia="Times New Roman" w:hAnsi="Times New Roman" w:cs="Times New Roman"/>
-          <w:sz w:val="24"/>
-          <w:szCs w:val="20"/>
-        </w:rPr>
-        <w:t>PQ.Insert (N)</w:t>
+      <w:proofErr w:type="spellStart"/>
+      <w:proofErr w:type="gramStart"/>
+      <w:r>
+        <w:rPr>
+          <w:rFonts w:ascii="Times New Roman" w:eastAsia="Times New Roman" w:hAnsi="Times New Roman" w:cs="Times New Roman"/>
+          <w:sz w:val="24"/>
+          <w:szCs w:val="20"/>
+        </w:rPr>
+        <w:t>PQ.Insert</w:t>
+      </w:r>
+      <w:proofErr w:type="spellEnd"/>
+      <w:proofErr w:type="gramEnd"/>
+      <w:r>
+        <w:rPr>
+          <w:rFonts w:ascii="Times New Roman" w:eastAsia="Times New Roman" w:hAnsi="Times New Roman" w:cs="Times New Roman"/>
+          <w:sz w:val="24"/>
+          <w:szCs w:val="20"/>
+        </w:rPr>
+        <w:t xml:space="preserve"> (N)</w:t>
       </w:r>
     </w:p>
     <w:p>
@@ -1282,8 +1392,36 @@
           <w:szCs w:val="20"/>
         </w:rPr>
         <w:tab/>
-        <w:t xml:space="preserve">        S = PQ.Size</w:t>
-      </w:r>
+        <w:t xml:space="preserve">        S = </w:t>
+      </w:r>
+      <w:proofErr w:type="spellStart"/>
+      <w:proofErr w:type="gramStart"/>
+      <w:r>
+        <w:rPr>
+          <w:rFonts w:ascii="Times New Roman" w:eastAsia="Times New Roman" w:hAnsi="Times New Roman" w:cs="Times New Roman"/>
+          <w:sz w:val="24"/>
+          <w:szCs w:val="20"/>
+        </w:rPr>
+        <w:t>PQ.</w:t>
+      </w:r>
+      <w:r>
+        <w:rPr>
+          <w:rFonts w:ascii="Times New Roman" w:eastAsia="Times New Roman" w:hAnsi="Times New Roman" w:cs="Times New Roman"/>
+          <w:sz w:val="24"/>
+          <w:szCs w:val="20"/>
+        </w:rPr>
+        <w:t>s</w:t>
+      </w:r>
+      <w:r>
+        <w:rPr>
+          <w:rFonts w:ascii="Times New Roman" w:eastAsia="Times New Roman" w:hAnsi="Times New Roman" w:cs="Times New Roman"/>
+          <w:sz w:val="24"/>
+          <w:szCs w:val="20"/>
+        </w:rPr>
+        <w:t>ize</w:t>
+      </w:r>
+      <w:proofErr w:type="spellEnd"/>
+      <w:proofErr w:type="gramEnd"/>
     </w:p>
     <w:p>
       <w:pPr>
@@ -1387,6 +1525,7 @@
         </w:rPr>
         <w:t>        </w:t>
       </w:r>
+      <w:proofErr w:type="gramStart"/>
       <w:r>
         <w:rPr>
           <w:rFonts w:ascii="Times New Roman" w:eastAsia="Times New Roman" w:hAnsi="Times New Roman" w:cs="Times New Roman"/>
@@ -1402,8 +1541,27 @@
           <w:sz w:val="24"/>
           <w:szCs w:val="20"/>
         </w:rPr>
-        <w:t>  PQ.Top</w:t>
-      </w:r>
+        <w:t xml:space="preserve">  </w:t>
+      </w:r>
+      <w:proofErr w:type="spellStart"/>
+      <w:r>
+        <w:rPr>
+          <w:rFonts w:ascii="Times New Roman" w:eastAsia="Times New Roman" w:hAnsi="Times New Roman" w:cs="Times New Roman"/>
+          <w:sz w:val="24"/>
+          <w:szCs w:val="20"/>
+        </w:rPr>
+        <w:t>PQ</w:t>
+      </w:r>
+      <w:proofErr w:type="gramEnd"/>
+      <w:r>
+        <w:rPr>
+          <w:rFonts w:ascii="Times New Roman" w:eastAsia="Times New Roman" w:hAnsi="Times New Roman" w:cs="Times New Roman"/>
+          <w:sz w:val="24"/>
+          <w:szCs w:val="20"/>
+        </w:rPr>
+        <w:t>.Top</w:t>
+      </w:r>
+      <w:proofErr w:type="spellEnd"/>
     </w:p>
     <w:p>
       <w:pPr>
@@ -1434,6 +1592,670 @@
         </w:rPr>
       </w:pPr>
     </w:p>
+    <w:p>
+      <w:pPr>
+        <w:shd w:val="clear" w:color="auto" w:fill="FFFFFF"/>
+        <w:tabs>
+          <w:tab w:val="left" w:pos="916"/>
+          <w:tab w:val="left" w:pos="1832"/>
+          <w:tab w:val="left" w:pos="2748"/>
+          <w:tab w:val="left" w:pos="3664"/>
+          <w:tab w:val="left" w:pos="4580"/>
+          <w:tab w:val="left" w:pos="5496"/>
+          <w:tab w:val="left" w:pos="6412"/>
+          <w:tab w:val="left" w:pos="7328"/>
+          <w:tab w:val="left" w:pos="8244"/>
+          <w:tab w:val="left" w:pos="9160"/>
+          <w:tab w:val="left" w:pos="10076"/>
+          <w:tab w:val="left" w:pos="10992"/>
+          <w:tab w:val="left" w:pos="11908"/>
+          <w:tab w:val="left" w:pos="12824"/>
+          <w:tab w:val="left" w:pos="13740"/>
+          <w:tab w:val="left" w:pos="14656"/>
+        </w:tabs>
+        <w:spacing w:after="0" w:line="240" w:lineRule="auto"/>
+        <w:rPr>
+          <w:rFonts w:ascii="Times New Roman" w:eastAsia="Times New Roman" w:hAnsi="Times New Roman" w:cs="Times New Roman"/>
+          <w:sz w:val="24"/>
+          <w:szCs w:val="20"/>
+        </w:rPr>
+      </w:pPr>
+    </w:p>
+    <w:p>
+      <w:pPr>
+        <w:rPr>
+          <w:rFonts w:ascii="Times New Roman" w:hAnsi="Times New Roman" w:cs="Times New Roman"/>
+          <w:b/>
+          <w:sz w:val="32"/>
+        </w:rPr>
+      </w:pPr>
+      <w:r>
+        <w:rPr>
+          <w:rFonts w:ascii="Times New Roman" w:hAnsi="Times New Roman" w:cs="Times New Roman"/>
+          <w:b/>
+          <w:sz w:val="32"/>
+        </w:rPr>
+        <w:t xml:space="preserve">Huffman </w:t>
+      </w:r>
+      <w:r>
+        <w:rPr>
+          <w:rFonts w:ascii="Times New Roman" w:hAnsi="Times New Roman" w:cs="Times New Roman"/>
+          <w:b/>
+          <w:sz w:val="32"/>
+        </w:rPr>
+        <w:t>Dec</w:t>
+      </w:r>
+      <w:r>
+        <w:rPr>
+          <w:rFonts w:ascii="Times New Roman" w:hAnsi="Times New Roman" w:cs="Times New Roman"/>
+          <w:b/>
+          <w:sz w:val="32"/>
+        </w:rPr>
+        <w:t xml:space="preserve">oding </w:t>
+      </w:r>
+      <w:r>
+        <w:rPr>
+          <w:rFonts w:ascii="Times New Roman" w:hAnsi="Times New Roman" w:cs="Times New Roman"/>
+          <w:b/>
+          <w:sz w:val="32"/>
+        </w:rPr>
+        <w:t>P</w:t>
+      </w:r>
+      <w:r>
+        <w:rPr>
+          <w:rFonts w:ascii="Times New Roman" w:hAnsi="Times New Roman" w:cs="Times New Roman"/>
+          <w:b/>
+          <w:sz w:val="32"/>
+        </w:rPr>
+        <w:t xml:space="preserve">seudocode </w:t>
+      </w:r>
+    </w:p>
+    <w:p>
+      <w:pPr>
+        <w:spacing w:after="0" w:line="240" w:lineRule="auto"/>
+        <w:rPr>
+          <w:rFonts w:ascii="Times New Roman" w:hAnsi="Times New Roman" w:cs="Times New Roman"/>
+          <w:sz w:val="24"/>
+        </w:rPr>
+      </w:pPr>
+      <w:r>
+        <w:rPr>
+          <w:rFonts w:ascii="Times New Roman" w:hAnsi="Times New Roman" w:cs="Times New Roman"/>
+          <w:sz w:val="24"/>
+        </w:rPr>
+        <w:t xml:space="preserve">      Procedure </w:t>
+      </w:r>
+      <w:proofErr w:type="spellStart"/>
+      <w:r>
+        <w:rPr>
+          <w:rFonts w:ascii="Times New Roman" w:hAnsi="Times New Roman" w:cs="Times New Roman"/>
+          <w:sz w:val="24"/>
+        </w:rPr>
+        <w:t>HuffmanDecoding</w:t>
+      </w:r>
+      <w:proofErr w:type="spellEnd"/>
+      <w:r>
+        <w:rPr>
+          <w:rFonts w:ascii="Times New Roman" w:hAnsi="Times New Roman" w:cs="Times New Roman"/>
+          <w:sz w:val="24"/>
+        </w:rPr>
+        <w:t xml:space="preserve"> (root, </w:t>
+      </w:r>
+      <w:proofErr w:type="gramStart"/>
+      <w:r>
+        <w:rPr>
+          <w:rFonts w:ascii="Times New Roman" w:hAnsi="Times New Roman" w:cs="Times New Roman"/>
+          <w:sz w:val="24"/>
+        </w:rPr>
+        <w:t xml:space="preserve">in)   </w:t>
+      </w:r>
+      <w:proofErr w:type="gramEnd"/>
+      <w:r>
+        <w:rPr>
+          <w:rFonts w:ascii="Times New Roman" w:hAnsi="Times New Roman" w:cs="Times New Roman"/>
+          <w:sz w:val="24"/>
+        </w:rPr>
+        <w:t xml:space="preserve">      //Root is the Huffman binary tree root and in is </w:t>
+      </w:r>
+    </w:p>
+    <w:p>
+      <w:pPr>
+        <w:spacing w:after="0" w:line="240" w:lineRule="auto"/>
+        <w:rPr>
+          <w:rFonts w:ascii="Times New Roman" w:hAnsi="Times New Roman" w:cs="Times New Roman"/>
+          <w:sz w:val="24"/>
+        </w:rPr>
+      </w:pPr>
+      <w:r>
+        <w:rPr>
+          <w:rFonts w:ascii="Times New Roman" w:hAnsi="Times New Roman" w:cs="Times New Roman"/>
+          <w:sz w:val="24"/>
+        </w:rPr>
+        <w:t xml:space="preserve">          </w:t>
+      </w:r>
+      <w:r>
+        <w:rPr>
+          <w:rFonts w:ascii="Times New Roman" w:hAnsi="Times New Roman" w:cs="Times New Roman"/>
+          <w:sz w:val="24"/>
+        </w:rPr>
+        <w:t>c</w:t>
+      </w:r>
+      <w:r>
+        <w:rPr>
+          <w:rFonts w:ascii="Times New Roman" w:hAnsi="Times New Roman" w:cs="Times New Roman"/>
+          <w:sz w:val="24"/>
+        </w:rPr>
+        <w:t>urrent = root</w:t>
+      </w:r>
+      <w:r>
+        <w:rPr>
+          <w:rFonts w:ascii="Times New Roman" w:hAnsi="Times New Roman" w:cs="Times New Roman"/>
+          <w:sz w:val="24"/>
+        </w:rPr>
+        <w:tab/>
+      </w:r>
+      <w:r>
+        <w:rPr>
+          <w:rFonts w:ascii="Times New Roman" w:hAnsi="Times New Roman" w:cs="Times New Roman"/>
+          <w:sz w:val="24"/>
+        </w:rPr>
+        <w:tab/>
+      </w:r>
+      <w:r>
+        <w:rPr>
+          <w:rFonts w:ascii="Times New Roman" w:hAnsi="Times New Roman" w:cs="Times New Roman"/>
+          <w:sz w:val="24"/>
+        </w:rPr>
+        <w:tab/>
+        <w:t xml:space="preserve">                // the bit-stream to be decoded    </w:t>
+      </w:r>
+    </w:p>
+    <w:p>
+      <w:pPr>
+        <w:shd w:val="clear" w:color="auto" w:fill="FFFFFF"/>
+        <w:tabs>
+          <w:tab w:val="left" w:pos="916"/>
+          <w:tab w:val="left" w:pos="1832"/>
+          <w:tab w:val="left" w:pos="2748"/>
+          <w:tab w:val="left" w:pos="3664"/>
+          <w:tab w:val="left" w:pos="4580"/>
+          <w:tab w:val="left" w:pos="5496"/>
+          <w:tab w:val="left" w:pos="6412"/>
+          <w:tab w:val="left" w:pos="7328"/>
+          <w:tab w:val="left" w:pos="8244"/>
+          <w:tab w:val="left" w:pos="9160"/>
+          <w:tab w:val="left" w:pos="10076"/>
+          <w:tab w:val="left" w:pos="10992"/>
+          <w:tab w:val="left" w:pos="11908"/>
+          <w:tab w:val="left" w:pos="12824"/>
+          <w:tab w:val="left" w:pos="13740"/>
+          <w:tab w:val="left" w:pos="14656"/>
+        </w:tabs>
+        <w:spacing w:after="0" w:line="240" w:lineRule="auto"/>
+        <w:rPr>
+          <w:rFonts w:ascii="Times New Roman" w:eastAsia="Times New Roman" w:hAnsi="Times New Roman" w:cs="Times New Roman"/>
+          <w:sz w:val="24"/>
+          <w:szCs w:val="20"/>
+        </w:rPr>
+      </w:pPr>
+      <w:r>
+        <w:rPr>
+          <w:rFonts w:ascii="Times New Roman" w:hAnsi="Times New Roman" w:cs="Times New Roman"/>
+          <w:sz w:val="24"/>
+        </w:rPr>
+        <w:t xml:space="preserve">           </w:t>
+      </w:r>
+      <w:r>
+        <w:rPr>
+          <w:rFonts w:ascii="Times New Roman" w:eastAsia="Times New Roman" w:hAnsi="Times New Roman" w:cs="Times New Roman"/>
+          <w:b/>
+          <w:sz w:val="24"/>
+          <w:szCs w:val="20"/>
+        </w:rPr>
+        <w:t>while</w:t>
+      </w:r>
+      <w:r>
+        <w:rPr>
+          <w:rFonts w:ascii="Times New Roman" w:eastAsia="Times New Roman" w:hAnsi="Times New Roman" w:cs="Times New Roman"/>
+          <w:sz w:val="24"/>
+          <w:szCs w:val="20"/>
+        </w:rPr>
+        <w:t xml:space="preserve"> true </w:t>
+      </w:r>
+      <w:r>
+        <w:rPr>
+          <w:rFonts w:ascii="Times New Roman" w:eastAsia="Times New Roman" w:hAnsi="Times New Roman" w:cs="Times New Roman"/>
+          <w:b/>
+          <w:sz w:val="24"/>
+          <w:szCs w:val="20"/>
+        </w:rPr>
+        <w:t>do</w:t>
+      </w:r>
+      <w:r>
+        <w:rPr>
+          <w:rFonts w:ascii="Times New Roman" w:hAnsi="Times New Roman" w:cs="Times New Roman"/>
+          <w:sz w:val="24"/>
+        </w:rPr>
+        <w:t xml:space="preserve">                                                </w:t>
+      </w:r>
+    </w:p>
+    <w:p>
+      <w:pPr>
+        <w:spacing w:after="0" w:line="240" w:lineRule="auto"/>
+        <w:rPr>
+          <w:rFonts w:ascii="Times New Roman" w:hAnsi="Times New Roman" w:cs="Times New Roman"/>
+          <w:sz w:val="24"/>
+        </w:rPr>
+      </w:pPr>
+      <w:r>
+        <w:rPr>
+          <w:rFonts w:ascii="Times New Roman" w:hAnsi="Times New Roman" w:cs="Times New Roman"/>
+          <w:sz w:val="24"/>
+        </w:rPr>
+        <w:t xml:space="preserve">                  bit = </w:t>
+      </w:r>
+      <w:proofErr w:type="spellStart"/>
+      <w:proofErr w:type="gramStart"/>
+      <w:r>
+        <w:rPr>
+          <w:rFonts w:ascii="Times New Roman" w:hAnsi="Times New Roman" w:cs="Times New Roman"/>
+          <w:sz w:val="24"/>
+        </w:rPr>
+        <w:t>in.readBit</w:t>
+      </w:r>
+      <w:proofErr w:type="spellEnd"/>
+      <w:proofErr w:type="gramEnd"/>
+      <w:r>
+        <w:rPr>
+          <w:rFonts w:ascii="Times New Roman" w:hAnsi="Times New Roman" w:cs="Times New Roman"/>
+          <w:sz w:val="24"/>
+        </w:rPr>
+        <w:t xml:space="preserve">()   </w:t>
+      </w:r>
+    </w:p>
+    <w:p>
+      <w:pPr>
+        <w:spacing w:after="0" w:line="240" w:lineRule="auto"/>
+        <w:ind w:firstLine="720"/>
+        <w:rPr>
+          <w:rFonts w:ascii="Times New Roman" w:hAnsi="Times New Roman" w:cs="Times New Roman"/>
+          <w:sz w:val="24"/>
+        </w:rPr>
+      </w:pPr>
+      <w:r>
+        <w:rPr>
+          <w:rFonts w:ascii="Times New Roman" w:hAnsi="Times New Roman" w:cs="Times New Roman"/>
+          <w:sz w:val="24"/>
+        </w:rPr>
+        <w:t xml:space="preserve">      </w:t>
+      </w:r>
+      <w:r>
+        <w:rPr>
+          <w:rFonts w:ascii="Times New Roman" w:hAnsi="Times New Roman" w:cs="Times New Roman"/>
+          <w:b/>
+          <w:sz w:val="24"/>
+        </w:rPr>
+        <w:t>if</w:t>
+      </w:r>
+      <w:r>
+        <w:rPr>
+          <w:rFonts w:ascii="Times New Roman" w:hAnsi="Times New Roman" w:cs="Times New Roman"/>
+          <w:sz w:val="24"/>
+        </w:rPr>
+        <w:t xml:space="preserve"> bit is equal to </w:t>
+      </w:r>
+      <w:r>
+        <w:rPr>
+          <w:rFonts w:ascii="Times New Roman" w:hAnsi="Times New Roman" w:cs="Times New Roman"/>
+          <w:b/>
+          <w:sz w:val="24"/>
+        </w:rPr>
+        <w:t>0</w:t>
+      </w:r>
+    </w:p>
+    <w:p>
+      <w:pPr>
+        <w:spacing w:after="0" w:line="240" w:lineRule="auto"/>
+        <w:rPr>
+          <w:rFonts w:ascii="Times New Roman" w:hAnsi="Times New Roman" w:cs="Times New Roman"/>
+          <w:sz w:val="24"/>
+        </w:rPr>
+      </w:pPr>
+      <w:r>
+        <w:rPr>
+          <w:rFonts w:ascii="Times New Roman" w:hAnsi="Times New Roman" w:cs="Times New Roman"/>
+          <w:sz w:val="24"/>
+        </w:rPr>
+        <w:t xml:space="preserve">                        current = </w:t>
+      </w:r>
+      <w:proofErr w:type="spellStart"/>
+      <w:proofErr w:type="gramStart"/>
+      <w:r>
+        <w:rPr>
+          <w:rFonts w:ascii="Times New Roman" w:hAnsi="Times New Roman" w:cs="Times New Roman"/>
+          <w:sz w:val="24"/>
+        </w:rPr>
+        <w:t>current.left</w:t>
+      </w:r>
+      <w:proofErr w:type="spellEnd"/>
+      <w:proofErr w:type="gramEnd"/>
+    </w:p>
+    <w:p>
+      <w:pPr>
+        <w:spacing w:after="0" w:line="240" w:lineRule="auto"/>
+        <w:rPr>
+          <w:rFonts w:ascii="Times New Roman" w:hAnsi="Times New Roman" w:cs="Times New Roman"/>
+          <w:sz w:val="24"/>
+        </w:rPr>
+      </w:pPr>
+      <w:r>
+        <w:rPr>
+          <w:rFonts w:ascii="Times New Roman" w:hAnsi="Times New Roman" w:cs="Times New Roman"/>
+          <w:sz w:val="24"/>
+        </w:rPr>
+        <w:t xml:space="preserve">                  </w:t>
+      </w:r>
+      <w:r>
+        <w:rPr>
+          <w:rFonts w:ascii="Times New Roman" w:hAnsi="Times New Roman" w:cs="Times New Roman"/>
+          <w:b/>
+          <w:sz w:val="24"/>
+        </w:rPr>
+        <w:t>if</w:t>
+      </w:r>
+      <w:r>
+        <w:rPr>
+          <w:rFonts w:ascii="Times New Roman" w:hAnsi="Times New Roman" w:cs="Times New Roman"/>
+          <w:sz w:val="24"/>
+        </w:rPr>
+        <w:t xml:space="preserve"> bit is equal to </w:t>
+      </w:r>
+      <w:r>
+        <w:rPr>
+          <w:rFonts w:ascii="Times New Roman" w:hAnsi="Times New Roman" w:cs="Times New Roman"/>
+          <w:b/>
+          <w:sz w:val="24"/>
+        </w:rPr>
+        <w:t>1</w:t>
+      </w:r>
+    </w:p>
+    <w:p>
+      <w:pPr>
+        <w:spacing w:after="0" w:line="240" w:lineRule="auto"/>
+        <w:rPr>
+          <w:rFonts w:ascii="Times New Roman" w:hAnsi="Times New Roman" w:cs="Times New Roman"/>
+          <w:sz w:val="24"/>
+        </w:rPr>
+      </w:pPr>
+      <w:r>
+        <w:rPr>
+          <w:rFonts w:ascii="Times New Roman" w:hAnsi="Times New Roman" w:cs="Times New Roman"/>
+          <w:sz w:val="24"/>
+        </w:rPr>
+        <w:t xml:space="preserve">                        current = </w:t>
+      </w:r>
+      <w:proofErr w:type="spellStart"/>
+      <w:proofErr w:type="gramStart"/>
+      <w:r>
+        <w:rPr>
+          <w:rFonts w:ascii="Times New Roman" w:hAnsi="Times New Roman" w:cs="Times New Roman"/>
+          <w:sz w:val="24"/>
+        </w:rPr>
+        <w:t>current.right</w:t>
+      </w:r>
+      <w:proofErr w:type="spellEnd"/>
+      <w:proofErr w:type="gramEnd"/>
+    </w:p>
+    <w:p>
+      <w:pPr>
+        <w:shd w:val="clear" w:color="auto" w:fill="FFFFFF"/>
+        <w:tabs>
+          <w:tab w:val="left" w:pos="916"/>
+          <w:tab w:val="left" w:pos="1832"/>
+          <w:tab w:val="left" w:pos="2748"/>
+          <w:tab w:val="left" w:pos="3664"/>
+          <w:tab w:val="left" w:pos="4580"/>
+          <w:tab w:val="left" w:pos="5496"/>
+          <w:tab w:val="left" w:pos="6412"/>
+          <w:tab w:val="left" w:pos="7328"/>
+          <w:tab w:val="left" w:pos="8244"/>
+          <w:tab w:val="left" w:pos="9160"/>
+          <w:tab w:val="left" w:pos="10076"/>
+          <w:tab w:val="left" w:pos="10992"/>
+          <w:tab w:val="left" w:pos="11908"/>
+          <w:tab w:val="left" w:pos="12824"/>
+          <w:tab w:val="left" w:pos="13740"/>
+          <w:tab w:val="left" w:pos="14656"/>
+        </w:tabs>
+        <w:spacing w:after="0" w:line="240" w:lineRule="auto"/>
+        <w:rPr>
+          <w:rFonts w:ascii="Times New Roman" w:eastAsia="Times New Roman" w:hAnsi="Times New Roman" w:cs="Times New Roman"/>
+          <w:sz w:val="24"/>
+          <w:szCs w:val="20"/>
+        </w:rPr>
+      </w:pPr>
+      <w:r>
+        <w:rPr>
+          <w:rFonts w:ascii="Times New Roman" w:eastAsia="Times New Roman" w:hAnsi="Times New Roman" w:cs="Times New Roman"/>
+          <w:sz w:val="24"/>
+          <w:szCs w:val="20"/>
+        </w:rPr>
+        <w:t xml:space="preserve">                  </w:t>
+      </w:r>
+      <w:r>
+        <w:rPr>
+          <w:rFonts w:ascii="Times New Roman" w:eastAsia="Times New Roman" w:hAnsi="Times New Roman" w:cs="Times New Roman"/>
+          <w:b/>
+          <w:sz w:val="24"/>
+          <w:szCs w:val="20"/>
+        </w:rPr>
+        <w:t>if</w:t>
+      </w:r>
+      <w:r>
+        <w:rPr>
+          <w:rFonts w:ascii="Times New Roman" w:eastAsia="Times New Roman" w:hAnsi="Times New Roman" w:cs="Times New Roman"/>
+          <w:sz w:val="24"/>
+          <w:szCs w:val="20"/>
+        </w:rPr>
+        <w:t xml:space="preserve"> </w:t>
+      </w:r>
+      <w:proofErr w:type="spellStart"/>
+      <w:proofErr w:type="gramStart"/>
+      <w:r>
+        <w:rPr>
+          <w:rFonts w:ascii="Times New Roman" w:eastAsia="Times New Roman" w:hAnsi="Times New Roman" w:cs="Times New Roman"/>
+          <w:sz w:val="24"/>
+          <w:szCs w:val="20"/>
+        </w:rPr>
+        <w:t>current.right</w:t>
+      </w:r>
+      <w:proofErr w:type="spellEnd"/>
+      <w:proofErr w:type="gramEnd"/>
+      <w:r>
+        <w:rPr>
+          <w:rFonts w:ascii="Times New Roman" w:eastAsia="Times New Roman" w:hAnsi="Times New Roman" w:cs="Times New Roman"/>
+          <w:sz w:val="24"/>
+          <w:szCs w:val="20"/>
+        </w:rPr>
+        <w:t xml:space="preserve"> equal to </w:t>
+      </w:r>
+      <w:r>
+        <w:rPr>
+          <w:rFonts w:ascii="Times New Roman" w:eastAsia="Times New Roman" w:hAnsi="Times New Roman" w:cs="Times New Roman"/>
+          <w:b/>
+          <w:sz w:val="24"/>
+          <w:szCs w:val="20"/>
+        </w:rPr>
+        <w:t>NULL</w:t>
+      </w:r>
+      <w:r>
+        <w:rPr>
+          <w:rFonts w:ascii="Times New Roman" w:eastAsia="Times New Roman" w:hAnsi="Times New Roman" w:cs="Times New Roman"/>
+          <w:sz w:val="24"/>
+          <w:szCs w:val="20"/>
+        </w:rPr>
+        <w:t xml:space="preserve"> OR </w:t>
+      </w:r>
+      <w:proofErr w:type="spellStart"/>
+      <w:r>
+        <w:rPr>
+          <w:rFonts w:ascii="Times New Roman" w:eastAsia="Times New Roman" w:hAnsi="Times New Roman" w:cs="Times New Roman"/>
+          <w:sz w:val="24"/>
+          <w:szCs w:val="20"/>
+        </w:rPr>
+        <w:t>current.left</w:t>
+      </w:r>
+      <w:proofErr w:type="spellEnd"/>
+      <w:r>
+        <w:rPr>
+          <w:rFonts w:ascii="Times New Roman" w:eastAsia="Times New Roman" w:hAnsi="Times New Roman" w:cs="Times New Roman"/>
+          <w:sz w:val="24"/>
+          <w:szCs w:val="20"/>
+        </w:rPr>
+        <w:t xml:space="preserve"> equal to </w:t>
+      </w:r>
+      <w:r>
+        <w:rPr>
+          <w:rFonts w:ascii="Times New Roman" w:eastAsia="Times New Roman" w:hAnsi="Times New Roman" w:cs="Times New Roman"/>
+          <w:b/>
+          <w:sz w:val="24"/>
+          <w:szCs w:val="20"/>
+        </w:rPr>
+        <w:t>NULL</w:t>
+      </w:r>
+    </w:p>
+    <w:p>
+      <w:pPr>
+        <w:shd w:val="clear" w:color="auto" w:fill="FFFFFF"/>
+        <w:tabs>
+          <w:tab w:val="left" w:pos="916"/>
+          <w:tab w:val="left" w:pos="1832"/>
+          <w:tab w:val="left" w:pos="2748"/>
+          <w:tab w:val="left" w:pos="3664"/>
+          <w:tab w:val="left" w:pos="4580"/>
+          <w:tab w:val="left" w:pos="5496"/>
+          <w:tab w:val="left" w:pos="6412"/>
+          <w:tab w:val="left" w:pos="7328"/>
+          <w:tab w:val="left" w:pos="8244"/>
+          <w:tab w:val="left" w:pos="9160"/>
+          <w:tab w:val="left" w:pos="10076"/>
+          <w:tab w:val="left" w:pos="10992"/>
+          <w:tab w:val="left" w:pos="11908"/>
+          <w:tab w:val="left" w:pos="12824"/>
+          <w:tab w:val="left" w:pos="13740"/>
+          <w:tab w:val="left" w:pos="14656"/>
+        </w:tabs>
+        <w:spacing w:after="0" w:line="240" w:lineRule="auto"/>
+        <w:rPr>
+          <w:rFonts w:ascii="Times New Roman" w:eastAsia="Times New Roman" w:hAnsi="Times New Roman" w:cs="Times New Roman"/>
+          <w:sz w:val="24"/>
+          <w:szCs w:val="20"/>
+        </w:rPr>
+      </w:pPr>
+      <w:r>
+        <w:rPr>
+          <w:rFonts w:ascii="Times New Roman" w:eastAsia="Times New Roman" w:hAnsi="Times New Roman" w:cs="Times New Roman"/>
+          <w:sz w:val="24"/>
+          <w:szCs w:val="20"/>
+        </w:rPr>
+        <w:tab/>
+        <w:t xml:space="preserve">         break</w:t>
+      </w:r>
+    </w:p>
+    <w:p>
+      <w:pPr>
+        <w:spacing w:after="0" w:line="240" w:lineRule="auto"/>
+        <w:rPr>
+          <w:rFonts w:ascii="Times New Roman" w:hAnsi="Times New Roman" w:cs="Times New Roman"/>
+          <w:b/>
+          <w:sz w:val="24"/>
+        </w:rPr>
+      </w:pPr>
+      <w:r>
+        <w:rPr>
+          <w:rFonts w:ascii="Times New Roman" w:hAnsi="Times New Roman" w:cs="Times New Roman"/>
+          <w:sz w:val="24"/>
+        </w:rPr>
+        <w:t xml:space="preserve">           </w:t>
+      </w:r>
+      <w:r>
+        <w:rPr>
+          <w:rFonts w:ascii="Times New Roman" w:hAnsi="Times New Roman" w:cs="Times New Roman"/>
+          <w:b/>
+          <w:sz w:val="24"/>
+        </w:rPr>
+        <w:t>end while</w:t>
+      </w:r>
+    </w:p>
+    <w:p>
+      <w:pPr>
+        <w:spacing w:after="0" w:line="240" w:lineRule="auto"/>
+        <w:rPr>
+          <w:rFonts w:ascii="Times New Roman" w:hAnsi="Times New Roman" w:cs="Times New Roman"/>
+          <w:sz w:val="24"/>
+        </w:rPr>
+      </w:pPr>
+      <w:r>
+        <w:rPr>
+          <w:rFonts w:ascii="Times New Roman" w:hAnsi="Times New Roman" w:cs="Times New Roman"/>
+          <w:sz w:val="24"/>
+        </w:rPr>
+        <w:t xml:space="preserve">        </w:t>
+      </w:r>
+      <w:r>
+        <w:rPr>
+          <w:rFonts w:ascii="Times New Roman" w:hAnsi="Times New Roman" w:cs="Times New Roman"/>
+          <w:b/>
+          <w:sz w:val="24"/>
+        </w:rPr>
+        <w:t>return</w:t>
+      </w:r>
+      <w:r>
+        <w:rPr>
+          <w:rFonts w:ascii="Times New Roman" w:hAnsi="Times New Roman" w:cs="Times New Roman"/>
+          <w:sz w:val="24"/>
+        </w:rPr>
+        <w:t xml:space="preserve"> </w:t>
+      </w:r>
+      <w:proofErr w:type="spellStart"/>
+      <w:r>
+        <w:rPr>
+          <w:rFonts w:ascii="Times New Roman" w:hAnsi="Times New Roman" w:cs="Times New Roman"/>
+          <w:sz w:val="24"/>
+        </w:rPr>
+        <w:t>current.data</w:t>
+      </w:r>
+      <w:proofErr w:type="spellEnd"/>
+    </w:p>
+    <w:p>
+      <w:pPr>
+        <w:shd w:val="clear" w:color="auto" w:fill="FFFFFF"/>
+        <w:tabs>
+          <w:tab w:val="left" w:pos="916"/>
+          <w:tab w:val="left" w:pos="1832"/>
+          <w:tab w:val="left" w:pos="2748"/>
+          <w:tab w:val="left" w:pos="3664"/>
+          <w:tab w:val="left" w:pos="4580"/>
+          <w:tab w:val="left" w:pos="5496"/>
+          <w:tab w:val="left" w:pos="6412"/>
+          <w:tab w:val="left" w:pos="7328"/>
+          <w:tab w:val="left" w:pos="8244"/>
+          <w:tab w:val="left" w:pos="9160"/>
+          <w:tab w:val="left" w:pos="10076"/>
+          <w:tab w:val="left" w:pos="10992"/>
+          <w:tab w:val="left" w:pos="11908"/>
+          <w:tab w:val="left" w:pos="12824"/>
+          <w:tab w:val="left" w:pos="13740"/>
+          <w:tab w:val="left" w:pos="14656"/>
+        </w:tabs>
+        <w:spacing w:after="0" w:line="240" w:lineRule="auto"/>
+        <w:rPr>
+          <w:rFonts w:ascii="Times New Roman" w:eastAsia="Times New Roman" w:hAnsi="Times New Roman" w:cs="Times New Roman"/>
+          <w:sz w:val="24"/>
+          <w:szCs w:val="20"/>
+        </w:rPr>
+      </w:pPr>
+    </w:p>
     <w:sectPr>
       <w:pgSz w:w="12240" w:h="15840"/>
       <w:pgMar w:top="1440" w:right="1440" w:bottom="1440" w:left="1440" w:header="720" w:footer="720" w:gutter="0"/>
@@ -1445,7 +2267,7 @@
 </file>
 
 <file path=word/endnotes.xml><?xml version="1.0" encoding="utf-8"?>
-<w:endnotes xmlns:wpc="http://schemas.microsoft.com/office/word/2010/wordprocessingCanvas" xmlns:mc="http://schemas.openxmlformats.org/markup-compatibility/2006" xmlns:o="urn:schemas-microsoft-com:office:office" xmlns:r="http://schemas.openxmlformats.org/officeDocument/2006/relationships" xmlns:m="http://schemas.openxmlformats.org/officeDocument/2006/math" xmlns:v="urn:schemas-microsoft-com:vml" xmlns:wp14="http://schemas.microsoft.com/office/word/2010/wordprocessingDrawing" xmlns:wp="http://schemas.openxmlformats.org/drawingml/2006/wordprocessingDrawing" xmlns:w10="urn:schemas-microsoft-com:office:word" xmlns:w="http://schemas.openxmlformats.org/wordprocessingml/2006/main" xmlns:w14="http://schemas.microsoft.com/office/word/2010/wordml" xmlns:w15="http://schemas.microsoft.com/office/word/2012/wordml" xmlns:wpg="http://schemas.microsoft.com/office/word/2010/wordprocessingGroup" xmlns:wpi="http://schemas.microsoft.com/office/word/2010/wordprocessingInk" xmlns:wne="http://schemas.microsoft.com/office/word/2006/wordml" xmlns:wps="http://schemas.microsoft.com/office/word/2010/wordprocessingShape" mc:Ignorable="w14 w15 wp14">
+<w:endnotes xmlns:wpc="http://schemas.microsoft.com/office/word/2010/wordprocessingCanvas" xmlns:cx="http://schemas.microsoft.com/office/drawing/2014/chartex" xmlns:cx1="http://schemas.microsoft.com/office/drawing/2015/9/8/chartex" xmlns:cx2="http://schemas.microsoft.com/office/drawing/2015/10/21/chartex" xmlns:cx3="http://schemas.microsoft.com/office/drawing/2016/5/9/chartex" xmlns:cx4="http://schemas.microsoft.com/office/drawing/2016/5/10/chartex" xmlns:cx5="http://schemas.microsoft.com/office/drawing/2016/5/11/chartex" xmlns:cx6="http://schemas.microsoft.com/office/drawing/2016/5/12/chartex" xmlns:cx7="http://schemas.microsoft.com/office/drawing/2016/5/13/chartex" xmlns:cx8="http://schemas.microsoft.com/office/drawing/2016/5/14/chartex" xmlns:mc="http://schemas.openxmlformats.org/markup-compatibility/2006" xmlns:aink="http://schemas.microsoft.com/office/drawing/2016/ink" xmlns:am3d="http://schemas.microsoft.com/office/drawing/2017/model3d" xmlns:o="urn:schemas-microsoft-com:office:office" xmlns:r="http://schemas.openxmlformats.org/officeDocument/2006/relationships" xmlns:m="http://schemas.openxmlformats.org/officeDocument/2006/math" xmlns:v="urn:schemas-microsoft-com:vml" xmlns:wp14="http://schemas.microsoft.com/office/word/2010/wordprocessingDrawing" xmlns:wp="http://schemas.openxmlformats.org/drawingml/2006/wordprocessingDrawing" xmlns:w10="urn:schemas-microsoft-com:office:word" xmlns:w="http://schemas.openxmlformats.org/wordprocessingml/2006/main" xmlns:w14="http://schemas.microsoft.com/office/word/2010/wordml" xmlns:w15="http://schemas.microsoft.com/office/word/2012/wordml" xmlns:w16cex="http://schemas.microsoft.com/office/word/2018/wordml/cex" xmlns:w16cid="http://schemas.microsoft.com/office/word/2016/wordml/cid" xmlns:w16="http://schemas.microsoft.com/office/word/2018/wordml" xmlns:w16se="http://schemas.microsoft.com/office/word/2015/wordml/symex" xmlns:wpg="http://schemas.microsoft.com/office/word/2010/wordprocessingGroup" xmlns:wpi="http://schemas.microsoft.com/office/word/2010/wordprocessingInk" xmlns:wne="http://schemas.microsoft.com/office/word/2006/wordml" xmlns:wps="http://schemas.microsoft.com/office/word/2010/wordprocessingShape" mc:Ignorable="w14 w15 w16se w16cid w16 w16cex wp14">
   <w:endnote w:type="separator" w:id="-1">
     <w:p>
       <w:pPr>
@@ -1470,7 +2292,7 @@
 </file>
 
 <file path=word/footer1.xml><?xml version="1.0" encoding="utf-8"?>
-<w:ftr xmlns:wpc="http://schemas.microsoft.com/office/word/2010/wordprocessingCanvas" xmlns:mc="http://schemas.openxmlformats.org/markup-compatibility/2006" xmlns:o="urn:schemas-microsoft-com:office:office" xmlns:r="http://schemas.openxmlformats.org/officeDocument/2006/relationships" xmlns:m="http://schemas.openxmlformats.org/officeDocument/2006/math" xmlns:v="urn:schemas-microsoft-com:vml" xmlns:wp14="http://schemas.microsoft.com/office/word/2010/wordprocessingDrawing" xmlns:wp="http://schemas.openxmlformats.org/drawingml/2006/wordprocessingDrawing" xmlns:w10="urn:schemas-microsoft-com:office:word" xmlns:w="http://schemas.openxmlformats.org/wordprocessingml/2006/main" xmlns:w14="http://schemas.microsoft.com/office/word/2010/wordml" xmlns:w15="http://schemas.microsoft.com/office/word/2012/wordml" xmlns:wpg="http://schemas.microsoft.com/office/word/2010/wordprocessingGroup" xmlns:wpi="http://schemas.microsoft.com/office/word/2010/wordprocessingInk" xmlns:wne="http://schemas.microsoft.com/office/word/2006/wordml" xmlns:wps="http://schemas.microsoft.com/office/word/2010/wordprocessingShape" mc:Ignorable="w14 w15 wp14">
+<w:ftr xmlns:wpc="http://schemas.microsoft.com/office/word/2010/wordprocessingCanvas" xmlns:cx="http://schemas.microsoft.com/office/drawing/2014/chartex" xmlns:cx1="http://schemas.microsoft.com/office/drawing/2015/9/8/chartex" xmlns:cx2="http://schemas.microsoft.com/office/drawing/2015/10/21/chartex" xmlns:cx3="http://schemas.microsoft.com/office/drawing/2016/5/9/chartex" xmlns:cx4="http://schemas.microsoft.com/office/drawing/2016/5/10/chartex" xmlns:cx5="http://schemas.microsoft.com/office/drawing/2016/5/11/chartex" xmlns:cx6="http://schemas.microsoft.com/office/drawing/2016/5/12/chartex" xmlns:cx7="http://schemas.microsoft.com/office/drawing/2016/5/13/chartex" xmlns:cx8="http://schemas.microsoft.com/office/drawing/2016/5/14/chartex" xmlns:mc="http://schemas.openxmlformats.org/markup-compatibility/2006" xmlns:aink="http://schemas.microsoft.com/office/drawing/2016/ink" xmlns:am3d="http://schemas.microsoft.com/office/drawing/2017/model3d" xmlns:o="urn:schemas-microsoft-com:office:office" xmlns:r="http://schemas.openxmlformats.org/officeDocument/2006/relationships" xmlns:m="http://schemas.openxmlformats.org/officeDocument/2006/math" xmlns:v="urn:schemas-microsoft-com:vml" xmlns:wp14="http://schemas.microsoft.com/office/word/2010/wordprocessingDrawing" xmlns:wp="http://schemas.openxmlformats.org/drawingml/2006/wordprocessingDrawing" xmlns:w10="urn:schemas-microsoft-com:office:word" xmlns:w="http://schemas.openxmlformats.org/wordprocessingml/2006/main" xmlns:w14="http://schemas.microsoft.com/office/word/2010/wordml" xmlns:w15="http://schemas.microsoft.com/office/word/2012/wordml" xmlns:w16cex="http://schemas.microsoft.com/office/word/2018/wordml/cex" xmlns:w16cid="http://schemas.microsoft.com/office/word/2016/wordml/cid" xmlns:w16="http://schemas.microsoft.com/office/word/2018/wordml" xmlns:w16se="http://schemas.microsoft.com/office/word/2015/wordml/symex" xmlns:wpg="http://schemas.microsoft.com/office/word/2010/wordprocessingGroup" xmlns:wpi="http://schemas.microsoft.com/office/word/2010/wordprocessingInk" xmlns:wne="http://schemas.microsoft.com/office/word/2006/wordml" xmlns:wps="http://schemas.microsoft.com/office/word/2010/wordprocessingShape" mc:Ignorable="w14 w15 w16se w16cid w16 w16cex wp14">
   <w:sdt>
     <w:sdtPr>
       <w:id w:val="-1777701989"/>
@@ -1548,7 +2370,7 @@
 </file>
 
 <file path=word/footnotes.xml><?xml version="1.0" encoding="utf-8"?>
-<w:footnotes xmlns:wpc="http://schemas.microsoft.com/office/word/2010/wordprocessingCanvas" xmlns:mc="http://schemas.openxmlformats.org/markup-compatibility/2006" xmlns:o="urn:schemas-microsoft-com:office:office" xmlns:r="http://schemas.openxmlformats.org/officeDocument/2006/relationships" xmlns:m="http://schemas.openxmlformats.org/officeDocument/2006/math" xmlns:v="urn:schemas-microsoft-com:vml" xmlns:wp14="http://schemas.microsoft.com/office/word/2010/wordprocessingDrawing" xmlns:wp="http://schemas.openxmlformats.org/drawingml/2006/wordprocessingDrawing" xmlns:w10="urn:schemas-microsoft-com:office:word" xmlns:w="http://schemas.openxmlformats.org/wordprocessingml/2006/main" xmlns:w14="http://schemas.microsoft.com/office/word/2010/wordml" xmlns:w15="http://schemas.microsoft.com/office/word/2012/wordml" xmlns:wpg="http://schemas.microsoft.com/office/word/2010/wordprocessingGroup" xmlns:wpi="http://schemas.microsoft.com/office/word/2010/wordprocessingInk" xmlns:wne="http://schemas.microsoft.com/office/word/2006/wordml" xmlns:wps="http://schemas.microsoft.com/office/word/2010/wordprocessingShape" mc:Ignorable="w14 w15 wp14">
+<w:footnotes xmlns:wpc="http://schemas.microsoft.com/office/word/2010/wordprocessingCanvas" xmlns:cx="http://schemas.microsoft.com/office/drawing/2014/chartex" xmlns:cx1="http://schemas.microsoft.com/office/drawing/2015/9/8/chartex" xmlns:cx2="http://schemas.microsoft.com/office/drawing/2015/10/21/chartex" xmlns:cx3="http://schemas.microsoft.com/office/drawing/2016/5/9/chartex" xmlns:cx4="http://schemas.microsoft.com/office/drawing/2016/5/10/chartex" xmlns:cx5="http://schemas.microsoft.com/office/drawing/2016/5/11/chartex" xmlns:cx6="http://schemas.microsoft.com/office/drawing/2016/5/12/chartex" xmlns:cx7="http://schemas.microsoft.com/office/drawing/2016/5/13/chartex" xmlns:cx8="http://schemas.microsoft.com/office/drawing/2016/5/14/chartex" xmlns:mc="http://schemas.openxmlformats.org/markup-compatibility/2006" xmlns:aink="http://schemas.microsoft.com/office/drawing/2016/ink" xmlns:am3d="http://schemas.microsoft.com/office/drawing/2017/model3d" xmlns:o="urn:schemas-microsoft-com:office:office" xmlns:r="http://schemas.openxmlformats.org/officeDocument/2006/relationships" xmlns:m="http://schemas.openxmlformats.org/officeDocument/2006/math" xmlns:v="urn:schemas-microsoft-com:vml" xmlns:wp14="http://schemas.microsoft.com/office/word/2010/wordprocessingDrawing" xmlns:wp="http://schemas.openxmlformats.org/drawingml/2006/wordprocessingDrawing" xmlns:w10="urn:schemas-microsoft-com:office:word" xmlns:w="http://schemas.openxmlformats.org/wordprocessingml/2006/main" xmlns:w14="http://schemas.microsoft.com/office/word/2010/wordml" xmlns:w15="http://schemas.microsoft.com/office/word/2012/wordml" xmlns:w16cex="http://schemas.microsoft.com/office/word/2018/wordml/cex" xmlns:w16cid="http://schemas.microsoft.com/office/word/2016/wordml/cid" xmlns:w16="http://schemas.microsoft.com/office/word/2018/wordml" xmlns:w16se="http://schemas.microsoft.com/office/word/2015/wordml/symex" xmlns:wpg="http://schemas.microsoft.com/office/word/2010/wordprocessingGroup" xmlns:wpi="http://schemas.microsoft.com/office/word/2010/wordprocessingInk" xmlns:wne="http://schemas.microsoft.com/office/word/2006/wordml" xmlns:wps="http://schemas.microsoft.com/office/word/2010/wordprocessingShape" mc:Ignorable="w14 w15 w16se w16cid w16 w16cex wp14">
   <w:footnote w:type="separator" w:id="-1">
     <w:p>
       <w:pPr>
@@ -1573,7 +2395,7 @@
 </file>
 
 <file path=word/styles.xml><?xml version="1.0" encoding="utf-8"?>
-<w:styles xmlns:mc="http://schemas.openxmlformats.org/markup-compatibility/2006" xmlns:r="http://schemas.openxmlformats.org/officeDocument/2006/relationships" xmlns:w="http://schemas.openxmlformats.org/wordprocessingml/2006/main" xmlns:w14="http://schemas.microsoft.com/office/word/2010/wordml" xmlns:w15="http://schemas.microsoft.com/office/word/2012/wordml" mc:Ignorable="w14 w15">
+<w:styles xmlns:mc="http://schemas.openxmlformats.org/markup-compatibility/2006" xmlns:r="http://schemas.openxmlformats.org/officeDocument/2006/relationships" xmlns:w="http://schemas.openxmlformats.org/wordprocessingml/2006/main" xmlns:w14="http://schemas.microsoft.com/office/word/2010/wordml" xmlns:w15="http://schemas.microsoft.com/office/word/2012/wordml" xmlns:w16cex="http://schemas.microsoft.com/office/word/2018/wordml/cex" xmlns:w16cid="http://schemas.microsoft.com/office/word/2016/wordml/cid" xmlns:w16="http://schemas.microsoft.com/office/word/2018/wordml" xmlns:w16se="http://schemas.microsoft.com/office/word/2015/wordml/symex" mc:Ignorable="w14 w15 w16se w16cid w16 w16cex">
   <w:docDefaults>
     <w:rPrDefault>
       <w:rPr>
@@ -1589,7 +2411,7 @@
       </w:pPr>
     </w:pPrDefault>
   </w:docDefaults>
-  <w:latentStyles w:defLockedState="0" w:defUIPriority="99" w:defSemiHidden="0" w:defUnhideWhenUsed="0" w:defQFormat="0" w:count="371">
+  <w:latentStyles w:defLockedState="0" w:defUIPriority="99" w:defSemiHidden="0" w:defUnhideWhenUsed="0" w:defQFormat="0" w:count="376">
     <w:lsdException w:name="Normal" w:uiPriority="0" w:qFormat="1"/>
     <w:lsdException w:name="heading 1" w:uiPriority="9" w:qFormat="1"/>
     <w:lsdException w:name="heading 2" w:semiHidden="1" w:uiPriority="9" w:unhideWhenUsed="1" w:qFormat="1"/>
@@ -1695,7 +2517,6 @@
     <w:lsdException w:name="HTML Sample" w:semiHidden="1" w:unhideWhenUsed="1"/>
     <w:lsdException w:name="HTML Typewriter" w:semiHidden="1" w:unhideWhenUsed="1"/>
     <w:lsdException w:name="HTML Variable" w:semiHidden="1" w:unhideWhenUsed="1"/>
-    <w:lsdException w:name="Normal Table" w:semiHidden="1" w:unhideWhenUsed="1"/>
     <w:lsdException w:name="annotation subject" w:semiHidden="1" w:unhideWhenUsed="1"/>
     <w:lsdException w:name="No List" w:semiHidden="1" w:unhideWhenUsed="1"/>
     <w:lsdException w:name="Outline List 1" w:semiHidden="1" w:unhideWhenUsed="1"/>
@@ -1738,11 +2559,8 @@
     <w:lsdException w:name="Table Contemporary" w:semiHidden="1" w:unhideWhenUsed="1"/>
     <w:lsdException w:name="Table Elegant" w:semiHidden="1" w:unhideWhenUsed="1"/>
     <w:lsdException w:name="Table Professional" w:semiHidden="1" w:unhideWhenUsed="1"/>
-    <w:lsdException w:name="Table Subtle 1" w:semiHidden="1" w:unhideWhenUsed="1"/>
     <w:lsdException w:name="Table Subtle 2" w:semiHidden="1" w:unhideWhenUsed="1"/>
     <w:lsdException w:name="Table Web 1" w:semiHidden="1" w:unhideWhenUsed="1"/>
-    <w:lsdException w:name="Table Web 2" w:semiHidden="1" w:unhideWhenUsed="1"/>
-    <w:lsdException w:name="Table Web 3" w:semiHidden="1" w:unhideWhenUsed="1"/>
     <w:lsdException w:name="Balloon Text" w:semiHidden="1" w:unhideWhenUsed="1"/>
     <w:lsdException w:name="Table Grid" w:uiPriority="39"/>
     <w:lsdException w:name="Table Theme" w:semiHidden="1" w:unhideWhenUsed="1"/>
@@ -1961,6 +2779,11 @@
     <w:lsdException w:name="List Table 5 Dark Accent 6" w:uiPriority="50"/>
     <w:lsdException w:name="List Table 6 Colorful Accent 6" w:uiPriority="51"/>
     <w:lsdException w:name="List Table 7 Colorful Accent 6" w:uiPriority="52"/>
+    <w:lsdException w:name="Mention" w:semiHidden="1" w:unhideWhenUsed="1"/>
+    <w:lsdException w:name="Smart Hyperlink" w:semiHidden="1" w:unhideWhenUsed="1"/>
+    <w:lsdException w:name="Hashtag" w:semiHidden="1" w:unhideWhenUsed="1"/>
+    <w:lsdException w:name="Unresolved Mention" w:semiHidden="1" w:unhideWhenUsed="1"/>
+    <w:lsdException w:name="Smart Link" w:semiHidden="1" w:unhideWhenUsed="1"/>
   </w:latentStyles>
   <w:style w:type="paragraph" w:default="1" w:styleId="Normal">
     <w:name w:val="Normal"/>
@@ -2125,525 +2948,6 @@
     </w:rPr>
   </w:style>
 </w:styles>
-</file>
-
-<file path=word/glossary/document.xml><?xml version="1.0" encoding="utf-8"?>
-<w:glossaryDocument xmlns:wpc="http://schemas.microsoft.com/office/word/2010/wordprocessingCanvas" xmlns:mc="http://schemas.openxmlformats.org/markup-compatibility/2006" xmlns:o="urn:schemas-microsoft-com:office:office" xmlns:r="http://schemas.openxmlformats.org/officeDocument/2006/relationships" xmlns:m="http://schemas.openxmlformats.org/officeDocument/2006/math" xmlns:v="urn:schemas-microsoft-com:vml" xmlns:wp14="http://schemas.microsoft.com/office/word/2010/wordprocessingDrawing" xmlns:wp="http://schemas.openxmlformats.org/drawingml/2006/wordprocessingDrawing" xmlns:w10="urn:schemas-microsoft-com:office:word" xmlns:w="http://schemas.openxmlformats.org/wordprocessingml/2006/main" xmlns:w14="http://schemas.microsoft.com/office/word/2010/wordml" xmlns:w15="http://schemas.microsoft.com/office/word/2012/wordml" xmlns:wpg="http://schemas.microsoft.com/office/word/2010/wordprocessingGroup" xmlns:wpi="http://schemas.microsoft.com/office/word/2010/wordprocessingInk" xmlns:wne="http://schemas.microsoft.com/office/word/2006/wordml" xmlns:wps="http://schemas.microsoft.com/office/word/2010/wordprocessingShape" mc:Ignorable="w14 w15 wp14"/>
-</file>
-
-<file path=word/glossary/fontTable.xml><?xml version="1.0" encoding="utf-8"?>
-<w:fonts xmlns:mc="http://schemas.openxmlformats.org/markup-compatibility/2006" xmlns:r="http://schemas.openxmlformats.org/officeDocument/2006/relationships" xmlns:w="http://schemas.openxmlformats.org/wordprocessingml/2006/main" xmlns:w14="http://schemas.microsoft.com/office/word/2010/wordml" xmlns:w15="http://schemas.microsoft.com/office/word/2012/wordml" mc:Ignorable="w14 w15">
-  <w:font w:name="Calibri">
-    <w:panose1 w:val="020F0502020204030204"/>
-    <w:charset w:val="00"/>
-    <w:family w:val="swiss"/>
-    <w:pitch w:val="variable"/>
-    <w:sig w:usb0="E0002AFF" w:usb1="C000247B" w:usb2="00000009" w:usb3="00000000" w:csb0="000001FF" w:csb1="00000000"/>
-  </w:font>
-  <w:font w:name="Times New Roman">
-    <w:panose1 w:val="02020603050405020304"/>
-    <w:charset w:val="00"/>
-    <w:family w:val="roman"/>
-    <w:pitch w:val="variable"/>
-    <w:sig w:usb0="E0002EFF" w:usb1="C000785B" w:usb2="00000009" w:usb3="00000000" w:csb0="000001FF" w:csb1="00000000"/>
-  </w:font>
-  <w:font w:name="Courier New">
-    <w:panose1 w:val="02070309020205020404"/>
-    <w:charset w:val="00"/>
-    <w:family w:val="modern"/>
-    <w:pitch w:val="fixed"/>
-    <w:sig w:usb0="E0002EFF" w:usb1="C0007843" w:usb2="00000009" w:usb3="00000000" w:csb0="000001FF" w:csb1="00000000"/>
-  </w:font>
-  <w:font w:name="Arial">
-    <w:altName w:val="Arial"/>
-    <w:panose1 w:val="020B0604020202020204"/>
-    <w:charset w:val="00"/>
-    <w:family w:val="swiss"/>
-    <w:pitch w:val="variable"/>
-    <w:sig w:usb0="E0002EFF" w:usb1="C000785B" w:usb2="00000009" w:usb3="00000000" w:csb0="000001FF" w:csb1="00000000"/>
-  </w:font>
-  <w:font w:name="Calibri Light">
-    <w:panose1 w:val="020F0302020204030204"/>
-    <w:charset w:val="00"/>
-    <w:family w:val="swiss"/>
-    <w:pitch w:val="variable"/>
-    <w:sig w:usb0="E0002AFF" w:usb1="C000247B" w:usb2="00000009" w:usb3="00000000" w:csb0="000001FF" w:csb1="00000000"/>
-  </w:font>
-</w:fonts>
-</file>
-
-<file path=word/glossary/settings.xml><?xml version="1.0" encoding="utf-8"?>
-<w:settings xmlns:mc="http://schemas.openxmlformats.org/markup-compatibility/2006" xmlns:o="urn:schemas-microsoft-com:office:office" xmlns:r="http://schemas.openxmlformats.org/officeDocument/2006/relationships" xmlns:m="http://schemas.openxmlformats.org/officeDocument/2006/math" xmlns:v="urn:schemas-microsoft-com:vml" xmlns:w10="urn:schemas-microsoft-com:office:word" xmlns:w="http://schemas.openxmlformats.org/wordprocessingml/2006/main" xmlns:w14="http://schemas.microsoft.com/office/word/2010/wordml" xmlns:w15="http://schemas.microsoft.com/office/word/2012/wordml" xmlns:sl="http://schemas.openxmlformats.org/schemaLibrary/2006/main" mc:Ignorable="w14 w15">
-  <w:view w:val="normal"/>
-  <w:defaultTabStop w:val="720"/>
-  <w:characterSpacingControl w:val="doNotCompress"/>
-  <w:compat>
-    <w:useFELayout/>
-    <w:compatSetting w:name="compatibilityMode" w:uri="http://schemas.microsoft.com/office/word" w:val="15"/>
-    <w:compatSetting w:name="overrideTableStyleFontSizeAndJustification" w:uri="http://schemas.microsoft.com/office/word" w:val="1"/>
-    <w:compatSetting w:name="enableOpenTypeFeatures" w:uri="http://schemas.microsoft.com/office/word" w:val="1"/>
-    <w:compatSetting w:name="doNotFlipMirrorIndents" w:uri="http://schemas.microsoft.com/office/word" w:val="1"/>
-    <w:compatSetting w:name="differentiateMultirowTableHeaders" w:uri="http://schemas.microsoft.com/office/word" w:val="1"/>
-  </w:compat>
-  <w:rsids>
-    <w:rsidRoot w:val="00F566E4"/>
-    <w:rsid w:val="0042520B"/>
-    <w:rsid w:val="00F566E4"/>
-  </w:rsids>
-  <m:mathPr>
-    <m:mathFont m:val="Cambria Math"/>
-    <m:brkBin m:val="before"/>
-    <m:brkBinSub m:val="--"/>
-    <m:smallFrac m:val="0"/>
-    <m:dispDef/>
-    <m:lMargin m:val="0"/>
-    <m:rMargin m:val="0"/>
-    <m:defJc m:val="centerGroup"/>
-    <m:wrapIndent m:val="1440"/>
-    <m:intLim m:val="subSup"/>
-    <m:naryLim m:val="undOvr"/>
-  </m:mathPr>
-  <w:themeFontLang w:val="en-US"/>
-  <w:clrSchemeMapping w:bg1="light1" w:t1="dark1" w:bg2="light2" w:t2="dark2" w:accent1="accent1" w:accent2="accent2" w:accent3="accent3" w:accent4="accent4" w:accent5="accent5" w:accent6="accent6" w:hyperlink="hyperlink" w:followedHyperlink="followedHyperlink"/>
-  <w:decimalSymbol w:val="."/>
-  <w:listSeparator w:val=","/>
-  <w15:chartTrackingRefBased/>
-</w:settings>
-</file>
-
-<file path=word/glossary/styles.xml><?xml version="1.0" encoding="utf-8"?>
-<w:styles xmlns:mc="http://schemas.openxmlformats.org/markup-compatibility/2006" xmlns:r="http://schemas.openxmlformats.org/officeDocument/2006/relationships" xmlns:w="http://schemas.openxmlformats.org/wordprocessingml/2006/main" xmlns:w14="http://schemas.microsoft.com/office/word/2010/wordml" xmlns:w15="http://schemas.microsoft.com/office/word/2012/wordml" mc:Ignorable="w14 w15">
-  <w:docDefaults>
-    <w:rPrDefault>
-      <w:rPr>
-        <w:rFonts w:asciiTheme="minorHAnsi" w:eastAsiaTheme="minorEastAsia" w:hAnsiTheme="minorHAnsi" w:cstheme="minorBidi"/>
-        <w:sz w:val="22"/>
-        <w:szCs w:val="22"/>
-        <w:lang w:val="en-US" w:eastAsia="en-US" w:bidi="ar-SA"/>
-      </w:rPr>
-    </w:rPrDefault>
-    <w:pPrDefault>
-      <w:pPr>
-        <w:spacing w:after="160" w:line="259" w:lineRule="auto"/>
-      </w:pPr>
-    </w:pPrDefault>
-  </w:docDefaults>
-  <w:latentStyles w:defLockedState="0" w:defUIPriority="99" w:defSemiHidden="0" w:defUnhideWhenUsed="0" w:defQFormat="0" w:count="371">
-    <w:lsdException w:name="Normal" w:uiPriority="0" w:qFormat="1"/>
-    <w:lsdException w:name="heading 1" w:uiPriority="9" w:qFormat="1"/>
-    <w:lsdException w:name="heading 2" w:semiHidden="1" w:uiPriority="9" w:unhideWhenUsed="1" w:qFormat="1"/>
-    <w:lsdException w:name="heading 3" w:semiHidden="1" w:uiPriority="9" w:unhideWhenUsed="1" w:qFormat="1"/>
-    <w:lsdException w:name="heading 4" w:semiHidden="1" w:uiPriority="9" w:unhideWhenUsed="1" w:qFormat="1"/>
-    <w:lsdException w:name="heading 5" w:semiHidden="1" w:uiPriority="9" w:unhideWhenUsed="1" w:qFormat="1"/>
-    <w:lsdException w:name="heading 6" w:semiHidden="1" w:uiPriority="9" w:unhideWhenUsed="1" w:qFormat="1"/>
-    <w:lsdException w:name="heading 7" w:semiHidden="1" w:uiPriority="9" w:unhideWhenUsed="1" w:qFormat="1"/>
-    <w:lsdException w:name="heading 8" w:semiHidden="1" w:uiPriority="9" w:unhideWhenUsed="1" w:qFormat="1"/>
-    <w:lsdException w:name="heading 9" w:semiHidden="1" w:uiPriority="9" w:unhideWhenUsed="1" w:qFormat="1"/>
-    <w:lsdException w:name="index 1" w:semiHidden="1" w:unhideWhenUsed="1"/>
-    <w:lsdException w:name="index 2" w:semiHidden="1" w:unhideWhenUsed="1"/>
-    <w:lsdException w:name="index 3" w:semiHidden="1" w:unhideWhenUsed="1"/>
-    <w:lsdException w:name="index 4" w:semiHidden="1" w:unhideWhenUsed="1"/>
-    <w:lsdException w:name="index 5" w:semiHidden="1" w:unhideWhenUsed="1"/>
-    <w:lsdException w:name="index 6" w:semiHidden="1" w:unhideWhenUsed="1"/>
-    <w:lsdException w:name="index 7" w:semiHidden="1" w:unhideWhenUsed="1"/>
-    <w:lsdException w:name="index 8" w:semiHidden="1" w:unhideWhenUsed="1"/>
-    <w:lsdException w:name="index 9" w:semiHidden="1" w:unhideWhenUsed="1"/>
-    <w:lsdException w:name="toc 1" w:semiHidden="1" w:uiPriority="39" w:unhideWhenUsed="1"/>
-    <w:lsdException w:name="toc 2" w:semiHidden="1" w:uiPriority="39" w:unhideWhenUsed="1"/>
-    <w:lsdException w:name="toc 3" w:semiHidden="1" w:uiPriority="39" w:unhideWhenUsed="1"/>
-    <w:lsdException w:name="toc 4" w:semiHidden="1" w:uiPriority="39" w:unhideWhenUsed="1"/>
-    <w:lsdException w:name="toc 5" w:semiHidden="1" w:uiPriority="39" w:unhideWhenUsed="1"/>
-    <w:lsdException w:name="toc 6" w:semiHidden="1" w:uiPriority="39" w:unhideWhenUsed="1"/>
-    <w:lsdException w:name="toc 7" w:semiHidden="1" w:uiPriority="39" w:unhideWhenUsed="1"/>
-    <w:lsdException w:name="toc 8" w:semiHidden="1" w:uiPriority="39" w:unhideWhenUsed="1"/>
-    <w:lsdException w:name="toc 9" w:semiHidden="1" w:uiPriority="39" w:unhideWhenUsed="1"/>
-    <w:lsdException w:name="Normal Indent" w:semiHidden="1" w:unhideWhenUsed="1"/>
-    <w:lsdException w:name="footnote text" w:semiHidden="1" w:unhideWhenUsed="1"/>
-    <w:lsdException w:name="annotation text" w:semiHidden="1" w:unhideWhenUsed="1"/>
-    <w:lsdException w:name="header" w:semiHidden="1" w:unhideWhenUsed="1"/>
-    <w:lsdException w:name="footer" w:semiHidden="1" w:unhideWhenUsed="1"/>
-    <w:lsdException w:name="index heading" w:semiHidden="1" w:unhideWhenUsed="1"/>
-    <w:lsdException w:name="caption" w:semiHidden="1" w:uiPriority="35" w:unhideWhenUsed="1" w:qFormat="1"/>
-    <w:lsdException w:name="table of figures" w:semiHidden="1" w:unhideWhenUsed="1"/>
-    <w:lsdException w:name="envelope address" w:semiHidden="1" w:unhideWhenUsed="1"/>
-    <w:lsdException w:name="envelope return" w:semiHidden="1" w:unhideWhenUsed="1"/>
-    <w:lsdException w:name="footnote reference" w:semiHidden="1" w:unhideWhenUsed="1"/>
-    <w:lsdException w:name="annotation reference" w:semiHidden="1" w:unhideWhenUsed="1"/>
-    <w:lsdException w:name="line number" w:semiHidden="1" w:unhideWhenUsed="1"/>
-    <w:lsdException w:name="page number" w:semiHidden="1" w:unhideWhenUsed="1"/>
-    <w:lsdException w:name="endnote reference" w:semiHidden="1" w:unhideWhenUsed="1"/>
-    <w:lsdException w:name="endnote text" w:semiHidden="1" w:unhideWhenUsed="1"/>
-    <w:lsdException w:name="table of authorities" w:semiHidden="1" w:unhideWhenUsed="1"/>
-    <w:lsdException w:name="macro" w:semiHidden="1" w:unhideWhenUsed="1"/>
-    <w:lsdException w:name="toa heading" w:semiHidden="1" w:unhideWhenUsed="1"/>
-    <w:lsdException w:name="List" w:semiHidden="1" w:unhideWhenUsed="1"/>
-    <w:lsdException w:name="List Bullet" w:semiHidden="1" w:unhideWhenUsed="1"/>
-    <w:lsdException w:name="List Number" w:semiHidden="1" w:unhideWhenUsed="1"/>
-    <w:lsdException w:name="List 2" w:semiHidden="1" w:unhideWhenUsed="1"/>
-    <w:lsdException w:name="List 3" w:semiHidden="1" w:unhideWhenUsed="1"/>
-    <w:lsdException w:name="List 4" w:semiHidden="1" w:unhideWhenUsed="1"/>
-    <w:lsdException w:name="List 5" w:semiHidden="1" w:unhideWhenUsed="1"/>
-    <w:lsdException w:name="List Bullet 2" w:semiHidden="1" w:unhideWhenUsed="1"/>
-    <w:lsdException w:name="List Bullet 3" w:semiHidden="1" w:unhideWhenUsed="1"/>
-    <w:lsdException w:name="List Bullet 4" w:semiHidden="1" w:unhideWhenUsed="1"/>
-    <w:lsdException w:name="List Bullet 5" w:semiHidden="1" w:unhideWhenUsed="1"/>
-    <w:lsdException w:name="List Number 2" w:semiHidden="1" w:unhideWhenUsed="1"/>
-    <w:lsdException w:name="List Number 3" w:semiHidden="1" w:unhideWhenUsed="1"/>
-    <w:lsdException w:name="List Number 4" w:semiHidden="1" w:unhideWhenUsed="1"/>
-    <w:lsdException w:name="List Number 5" w:semiHidden="1" w:unhideWhenUsed="1"/>
-    <w:lsdException w:name="Title" w:uiPriority="10" w:qFormat="1"/>
-    <w:lsdException w:name="Closing" w:semiHidden="1" w:unhideWhenUsed="1"/>
-    <w:lsdException w:name="Signature" w:semiHidden="1" w:unhideWhenUsed="1"/>
-    <w:lsdException w:name="Default Paragraph Font" w:semiHidden="1" w:uiPriority="1" w:unhideWhenUsed="1"/>
-    <w:lsdException w:name="Body Text" w:semiHidden="1" w:unhideWhenUsed="1"/>
-    <w:lsdException w:name="Body Text Indent" w:semiHidden="1" w:unhideWhenUsed="1"/>
-    <w:lsdException w:name="List Continue" w:semiHidden="1" w:unhideWhenUsed="1"/>
-    <w:lsdException w:name="List Continue 2" w:semiHidden="1" w:unhideWhenUsed="1"/>
-    <w:lsdException w:name="List Continue 3" w:semiHidden="1" w:unhideWhenUsed="1"/>
-    <w:lsdException w:name="List Continue 4" w:semiHidden="1" w:unhideWhenUsed="1"/>
-    <w:lsdException w:name="List Continue 5" w:semiHidden="1" w:unhideWhenUsed="1"/>
-    <w:lsdException w:name="Message Header" w:semiHidden="1" w:unhideWhenUsed="1"/>
-    <w:lsdException w:name="Subtitle" w:uiPriority="11" w:qFormat="1"/>
-    <w:lsdException w:name="Salutation" w:semiHidden="1" w:unhideWhenUsed="1"/>
-    <w:lsdException w:name="Date" w:semiHidden="1" w:unhideWhenUsed="1"/>
-    <w:lsdException w:name="Body Text First Indent" w:semiHidden="1" w:unhideWhenUsed="1"/>
-    <w:lsdException w:name="Body Text First Indent 2" w:semiHidden="1" w:unhideWhenUsed="1"/>
-    <w:lsdException w:name="Note Heading" w:semiHidden="1" w:unhideWhenUsed="1"/>
-    <w:lsdException w:name="Body Text 2" w:semiHidden="1" w:unhideWhenUsed="1"/>
-    <w:lsdException w:name="Body Text 3" w:semiHidden="1" w:unhideWhenUsed="1"/>
-    <w:lsdException w:name="Body Text Indent 2" w:semiHidden="1" w:unhideWhenUsed="1"/>
-    <w:lsdException w:name="Body Text Indent 3" w:semiHidden="1" w:unhideWhenUsed="1"/>
-    <w:lsdException w:name="Block Text" w:semiHidden="1" w:unhideWhenUsed="1"/>
-    <w:lsdException w:name="Hyperlink" w:semiHidden="1" w:unhideWhenUsed="1"/>
-    <w:lsdException w:name="FollowedHyperlink" w:semiHidden="1" w:unhideWhenUsed="1"/>
-    <w:lsdException w:name="Strong" w:uiPriority="22" w:qFormat="1"/>
-    <w:lsdException w:name="Emphasis" w:uiPriority="20" w:qFormat="1"/>
-    <w:lsdException w:name="Document Map" w:semiHidden="1" w:unhideWhenUsed="1"/>
-    <w:lsdException w:name="Plain Text" w:semiHidden="1" w:unhideWhenUsed="1"/>
-    <w:lsdException w:name="E-mail Signature" w:semiHidden="1" w:unhideWhenUsed="1"/>
-    <w:lsdException w:name="HTML Top of Form" w:semiHidden="1" w:unhideWhenUsed="1"/>
-    <w:lsdException w:name="HTML Bottom of Form" w:semiHidden="1" w:unhideWhenUsed="1"/>
-    <w:lsdException w:name="Normal (Web)" w:semiHidden="1" w:unhideWhenUsed="1"/>
-    <w:lsdException w:name="HTML Acronym" w:semiHidden="1" w:unhideWhenUsed="1"/>
-    <w:lsdException w:name="HTML Address" w:semiHidden="1" w:unhideWhenUsed="1"/>
-    <w:lsdException w:name="HTML Cite" w:semiHidden="1" w:unhideWhenUsed="1"/>
-    <w:lsdException w:name="HTML Code" w:semiHidden="1" w:unhideWhenUsed="1"/>
-    <w:lsdException w:name="HTML Definition" w:semiHidden="1" w:unhideWhenUsed="1"/>
-    <w:lsdException w:name="HTML Keyboard" w:semiHidden="1" w:unhideWhenUsed="1"/>
-    <w:lsdException w:name="HTML Preformatted" w:semiHidden="1" w:unhideWhenUsed="1"/>
-    <w:lsdException w:name="HTML Sample" w:semiHidden="1" w:unhideWhenUsed="1"/>
-    <w:lsdException w:name="HTML Typewriter" w:semiHidden="1" w:unhideWhenUsed="1"/>
-    <w:lsdException w:name="HTML Variable" w:semiHidden="1" w:unhideWhenUsed="1"/>
-    <w:lsdException w:name="Normal Table" w:semiHidden="1" w:unhideWhenUsed="1"/>
-    <w:lsdException w:name="annotation subject" w:semiHidden="1" w:unhideWhenUsed="1"/>
-    <w:lsdException w:name="No List" w:semiHidden="1" w:unhideWhenUsed="1"/>
-    <w:lsdException w:name="Outline List 1" w:semiHidden="1" w:unhideWhenUsed="1"/>
-    <w:lsdException w:name="Outline List 2" w:semiHidden="1" w:unhideWhenUsed="1"/>
-    <w:lsdException w:name="Outline List 3" w:semiHidden="1" w:unhideWhenUsed="1"/>
-    <w:lsdException w:name="Table Simple 1" w:semiHidden="1" w:unhideWhenUsed="1"/>
-    <w:lsdException w:name="Table Simple 2" w:semiHidden="1" w:unhideWhenUsed="1"/>
-    <w:lsdException w:name="Table Simple 3" w:semiHidden="1" w:unhideWhenUsed="1"/>
-    <w:lsdException w:name="Table Classic 1" w:semiHidden="1" w:unhideWhenUsed="1"/>
-    <w:lsdException w:name="Table Classic 2" w:semiHidden="1" w:unhideWhenUsed="1"/>
-    <w:lsdException w:name="Table Classic 3" w:semiHidden="1" w:unhideWhenUsed="1"/>
-    <w:lsdException w:name="Table Classic 4" w:semiHidden="1" w:unhideWhenUsed="1"/>
-    <w:lsdException w:name="Table Colorful 1" w:semiHidden="1" w:unhideWhenUsed="1"/>
-    <w:lsdException w:name="Table Colorful 2" w:semiHidden="1" w:unhideWhenUsed="1"/>
-    <w:lsdException w:name="Table Colorful 3" w:semiHidden="1" w:unhideWhenUsed="1"/>
-    <w:lsdException w:name="Table Columns 1" w:semiHidden="1" w:unhideWhenUsed="1"/>
-    <w:lsdException w:name="Table Columns 2" w:semiHidden="1" w:unhideWhenUsed="1"/>
-    <w:lsdException w:name="Table Columns 3" w:semiHidden="1" w:unhideWhenUsed="1"/>
-    <w:lsdException w:name="Table Columns 4" w:semiHidden="1" w:unhideWhenUsed="1"/>
-    <w:lsdException w:name="Table Columns 5" w:semiHidden="1" w:unhideWhenUsed="1"/>
-    <w:lsdException w:name="Table Grid 1" w:semiHidden="1" w:unhideWhenUsed="1"/>
-    <w:lsdException w:name="Table Grid 2" w:semiHidden="1" w:unhideWhenUsed="1"/>
-    <w:lsdException w:name="Table Grid 3" w:semiHidden="1" w:unhideWhenUsed="1"/>
-    <w:lsdException w:name="Table Grid 4" w:semiHidden="1" w:unhideWhenUsed="1"/>
-    <w:lsdException w:name="Table Grid 5" w:semiHidden="1" w:unhideWhenUsed="1"/>
-    <w:lsdException w:name="Table Grid 6" w:semiHidden="1" w:unhideWhenUsed="1"/>
-    <w:lsdException w:name="Table Grid 7" w:semiHidden="1" w:unhideWhenUsed="1"/>
-    <w:lsdException w:name="Table Grid 8" w:semiHidden="1" w:unhideWhenUsed="1"/>
-    <w:lsdException w:name="Table List 1" w:semiHidden="1" w:unhideWhenUsed="1"/>
-    <w:lsdException w:name="Table List 2" w:semiHidden="1" w:unhideWhenUsed="1"/>
-    <w:lsdException w:name="Table List 3" w:semiHidden="1" w:unhideWhenUsed="1"/>
-    <w:lsdException w:name="Table List 4" w:semiHidden="1" w:unhideWhenUsed="1"/>
-    <w:lsdException w:name="Table List 5" w:semiHidden="1" w:unhideWhenUsed="1"/>
-    <w:lsdException w:name="Table List 6" w:semiHidden="1" w:unhideWhenUsed="1"/>
-    <w:lsdException w:name="Table List 7" w:semiHidden="1" w:unhideWhenUsed="1"/>
-    <w:lsdException w:name="Table List 8" w:semiHidden="1" w:unhideWhenUsed="1"/>
-    <w:lsdException w:name="Table 3D effects 1" w:semiHidden="1" w:unhideWhenUsed="1"/>
-    <w:lsdException w:name="Table 3D effects 2" w:semiHidden="1" w:unhideWhenUsed="1"/>
-    <w:lsdException w:name="Table 3D effects 3" w:semiHidden="1" w:unhideWhenUsed="1"/>
-    <w:lsdException w:name="Table Contemporary" w:semiHidden="1" w:unhideWhenUsed="1"/>
-    <w:lsdException w:name="Table Elegant" w:semiHidden="1" w:unhideWhenUsed="1"/>
-    <w:lsdException w:name="Table Professional" w:semiHidden="1" w:unhideWhenUsed="1"/>
-    <w:lsdException w:name="Table Subtle 1" w:semiHidden="1" w:unhideWhenUsed="1"/>
-    <w:lsdException w:name="Table Subtle 2" w:semiHidden="1" w:unhideWhenUsed="1"/>
-    <w:lsdException w:name="Table Web 1" w:semiHidden="1" w:unhideWhenUsed="1"/>
-    <w:lsdException w:name="Table Web 2" w:semiHidden="1" w:unhideWhenUsed="1"/>
-    <w:lsdException w:name="Table Web 3" w:semiHidden="1" w:unhideWhenUsed="1"/>
-    <w:lsdException w:name="Balloon Text" w:semiHidden="1" w:unhideWhenUsed="1"/>
-    <w:lsdException w:name="Table Grid" w:uiPriority="39"/>
-    <w:lsdException w:name="Table Theme" w:semiHidden="1" w:unhideWhenUsed="1"/>
-    <w:lsdException w:name="Placeholder Text" w:semiHidden="1"/>
-    <w:lsdException w:name="No Spacing" w:uiPriority="1" w:qFormat="1"/>
-    <w:lsdException w:name="Light Shading" w:uiPriority="60"/>
-    <w:lsdException w:name="Light List" w:uiPriority="61"/>
-    <w:lsdException w:name="Light Grid" w:uiPriority="62"/>
-    <w:lsdException w:name="Medium Shading 1" w:uiPriority="63"/>
-    <w:lsdException w:name="Medium Shading 2" w:uiPriority="64"/>
-    <w:lsdException w:name="Medium List 1" w:uiPriority="65"/>
-    <w:lsdException w:name="Medium List 2" w:uiPriority="66"/>
-    <w:lsdException w:name="Medium Grid 1" w:uiPriority="67"/>
-    <w:lsdException w:name="Medium Grid 2" w:uiPriority="68"/>
-    <w:lsdException w:name="Medium Grid 3" w:uiPriority="69"/>
-    <w:lsdException w:name="Dark List" w:uiPriority="70"/>
-    <w:lsdException w:name="Colorful Shading" w:uiPriority="71"/>
-    <w:lsdException w:name="Colorful List" w:uiPriority="72"/>
-    <w:lsdException w:name="Colorful Grid" w:uiPriority="73"/>
-    <w:lsdException w:name="Light Shading Accent 1" w:uiPriority="60"/>
-    <w:lsdException w:name="Light List Accent 1" w:uiPriority="61"/>
-    <w:lsdException w:name="Light Grid Accent 1" w:uiPriority="62"/>
-    <w:lsdException w:name="Medium Shading 1 Accent 1" w:uiPriority="63"/>
-    <w:lsdException w:name="Medium Shading 2 Accent 1" w:uiPriority="64"/>
-    <w:lsdException w:name="Medium List 1 Accent 1" w:uiPriority="65"/>
-    <w:lsdException w:name="Revision" w:semiHidden="1"/>
-    <w:lsdException w:name="List Paragraph" w:uiPriority="34" w:qFormat="1"/>
-    <w:lsdException w:name="Quote" w:uiPriority="29" w:qFormat="1"/>
-    <w:lsdException w:name="Intense Quote" w:uiPriority="30" w:qFormat="1"/>
-    <w:lsdException w:name="Medium List 2 Accent 1" w:uiPriority="66"/>
-    <w:lsdException w:name="Medium Grid 1 Accent 1" w:uiPriority="67"/>
-    <w:lsdException w:name="Medium Grid 2 Accent 1" w:uiPriority="68"/>
-    <w:lsdException w:name="Medium Grid 3 Accent 1" w:uiPriority="69"/>
-    <w:lsdException w:name="Dark List Accent 1" w:uiPriority="70"/>
-    <w:lsdException w:name="Colorful Shading Accent 1" w:uiPriority="71"/>
-    <w:lsdException w:name="Colorful List Accent 1" w:uiPriority="72"/>
-    <w:lsdException w:name="Colorful Grid Accent 1" w:uiPriority="73"/>
-    <w:lsdException w:name="Light Shading Accent 2" w:uiPriority="60"/>
-    <w:lsdException w:name="Light List Accent 2" w:uiPriority="61"/>
-    <w:lsdException w:name="Light Grid Accent 2" w:uiPriority="62"/>
-    <w:lsdException w:name="Medium Shading 1 Accent 2" w:uiPriority="63"/>
-    <w:lsdException w:name="Medium Shading 2 Accent 2" w:uiPriority="64"/>
-    <w:lsdException w:name="Medium List 1 Accent 2" w:uiPriority="65"/>
-    <w:lsdException w:name="Medium List 2 Accent 2" w:uiPriority="66"/>
-    <w:lsdException w:name="Medium Grid 1 Accent 2" w:uiPriority="67"/>
-    <w:lsdException w:name="Medium Grid 2 Accent 2" w:uiPriority="68"/>
-    <w:lsdException w:name="Medium Grid 3 Accent 2" w:uiPriority="69"/>
-    <w:lsdException w:name="Dark List Accent 2" w:uiPriority="70"/>
-    <w:lsdException w:name="Colorful Shading Accent 2" w:uiPriority="71"/>
-    <w:lsdException w:name="Colorful List Accent 2" w:uiPriority="72"/>
-    <w:lsdException w:name="Colorful Grid Accent 2" w:uiPriority="73"/>
-    <w:lsdException w:name="Light Shading Accent 3" w:uiPriority="60"/>
-    <w:lsdException w:name="Light List Accent 3" w:uiPriority="61"/>
-    <w:lsdException w:name="Light Grid Accent 3" w:uiPriority="62"/>
-    <w:lsdException w:name="Medium Shading 1 Accent 3" w:uiPriority="63"/>
-    <w:lsdException w:name="Medium Shading 2 Accent 3" w:uiPriority="64"/>
-    <w:lsdException w:name="Medium List 1 Accent 3" w:uiPriority="65"/>
-    <w:lsdException w:name="Medium List 2 Accent 3" w:uiPriority="66"/>
-    <w:lsdException w:name="Medium Grid 1 Accent 3" w:uiPriority="67"/>
-    <w:lsdException w:name="Medium Grid 2 Accent 3" w:uiPriority="68"/>
-    <w:lsdException w:name="Medium Grid 3 Accent 3" w:uiPriority="69"/>
-    <w:lsdException w:name="Dark List Accent 3" w:uiPriority="70"/>
-    <w:lsdException w:name="Colorful Shading Accent 3" w:uiPriority="71"/>
-    <w:lsdException w:name="Colorful List Accent 3" w:uiPriority="72"/>
-    <w:lsdException w:name="Colorful Grid Accent 3" w:uiPriority="73"/>
-    <w:lsdException w:name="Light Shading Accent 4" w:uiPriority="60"/>
-    <w:lsdException w:name="Light List Accent 4" w:uiPriority="61"/>
-    <w:lsdException w:name="Light Grid Accent 4" w:uiPriority="62"/>
-    <w:lsdException w:name="Medium Shading 1 Accent 4" w:uiPriority="63"/>
-    <w:lsdException w:name="Medium Shading 2 Accent 4" w:uiPriority="64"/>
-    <w:lsdException w:name="Medium List 1 Accent 4" w:uiPriority="65"/>
-    <w:lsdException w:name="Medium List 2 Accent 4" w:uiPriority="66"/>
-    <w:lsdException w:name="Medium Grid 1 Accent 4" w:uiPriority="67"/>
-    <w:lsdException w:name="Medium Grid 2 Accent 4" w:uiPriority="68"/>
-    <w:lsdException w:name="Medium Grid 3 Accent 4" w:uiPriority="69"/>
-    <w:lsdException w:name="Dark List Accent 4" w:uiPriority="70"/>
-    <w:lsdException w:name="Colorful Shading Accent 4" w:uiPriority="71"/>
-    <w:lsdException w:name="Colorful List Accent 4" w:uiPriority="72"/>
-    <w:lsdException w:name="Colorful Grid Accent 4" w:uiPriority="73"/>
-    <w:lsdException w:name="Light Shading Accent 5" w:uiPriority="60"/>
-    <w:lsdException w:name="Light List Accent 5" w:uiPriority="61"/>
-    <w:lsdException w:name="Light Grid Accent 5" w:uiPriority="62"/>
-    <w:lsdException w:name="Medium Shading 1 Accent 5" w:uiPriority="63"/>
-    <w:lsdException w:name="Medium Shading 2 Accent 5" w:uiPriority="64"/>
-    <w:lsdException w:name="Medium List 1 Accent 5" w:uiPriority="65"/>
-    <w:lsdException w:name="Medium List 2 Accent 5" w:uiPriority="66"/>
-    <w:lsdException w:name="Medium Grid 1 Accent 5" w:uiPriority="67"/>
-    <w:lsdException w:name="Medium Grid 2 Accent 5" w:uiPriority="68"/>
-    <w:lsdException w:name="Medium Grid 3 Accent 5" w:uiPriority="69"/>
-    <w:lsdException w:name="Dark List Accent 5" w:uiPriority="70"/>
-    <w:lsdException w:name="Colorful Shading Accent 5" w:uiPriority="71"/>
-    <w:lsdException w:name="Colorful List Accent 5" w:uiPriority="72"/>
-    <w:lsdException w:name="Colorful Grid Accent 5" w:uiPriority="73"/>
-    <w:lsdException w:name="Light Shading Accent 6" w:uiPriority="60"/>
-    <w:lsdException w:name="Light List Accent 6" w:uiPriority="61"/>
-    <w:lsdException w:name="Light Grid Accent 6" w:uiPriority="62"/>
-    <w:lsdException w:name="Medium Shading 1 Accent 6" w:uiPriority="63"/>
-    <w:lsdException w:name="Medium Shading 2 Accent 6" w:uiPriority="64"/>
-    <w:lsdException w:name="Medium List 1 Accent 6" w:uiPriority="65"/>
-    <w:lsdException w:name="Medium List 2 Accent 6" w:uiPriority="66"/>
-    <w:lsdException w:name="Medium Grid 1 Accent 6" w:uiPriority="67"/>
-    <w:lsdException w:name="Medium Grid 2 Accent 6" w:uiPriority="68"/>
-    <w:lsdException w:name="Medium Grid 3 Accent 6" w:uiPriority="69"/>
-    <w:lsdException w:name="Dark List Accent 6" w:uiPriority="70"/>
-    <w:lsdException w:name="Colorful Shading Accent 6" w:uiPriority="71"/>
-    <w:lsdException w:name="Colorful List Accent 6" w:uiPriority="72"/>
-    <w:lsdException w:name="Colorful Grid Accent 6" w:uiPriority="73"/>
-    <w:lsdException w:name="Subtle Emphasis" w:uiPriority="19" w:qFormat="1"/>
-    <w:lsdException w:name="Intense Emphasis" w:uiPriority="21" w:qFormat="1"/>
-    <w:lsdException w:name="Subtle Reference" w:uiPriority="31" w:qFormat="1"/>
-    <w:lsdException w:name="Intense Reference" w:uiPriority="32" w:qFormat="1"/>
-    <w:lsdException w:name="Book Title" w:uiPriority="33" w:qFormat="1"/>
-    <w:lsdException w:name="Bibliography" w:semiHidden="1" w:uiPriority="37" w:unhideWhenUsed="1"/>
-    <w:lsdException w:name="TOC Heading" w:semiHidden="1" w:uiPriority="39" w:unhideWhenUsed="1" w:qFormat="1"/>
-    <w:lsdException w:name="Plain Table 1" w:uiPriority="41"/>
-    <w:lsdException w:name="Plain Table 2" w:uiPriority="42"/>
-    <w:lsdException w:name="Plain Table 3" w:uiPriority="43"/>
-    <w:lsdException w:name="Plain Table 4" w:uiPriority="44"/>
-    <w:lsdException w:name="Plain Table 5" w:uiPriority="45"/>
-    <w:lsdException w:name="Grid Table Light" w:uiPriority="40"/>
-    <w:lsdException w:name="Grid Table 1 Light" w:uiPriority="46"/>
-    <w:lsdException w:name="Grid Table 2" w:uiPriority="47"/>
-    <w:lsdException w:name="Grid Table 3" w:uiPriority="48"/>
-    <w:lsdException w:name="Grid Table 4" w:uiPriority="49"/>
-    <w:lsdException w:name="Grid Table 5 Dark" w:uiPriority="50"/>
-    <w:lsdException w:name="Grid Table 6 Colorful" w:uiPriority="51"/>
-    <w:lsdException w:name="Grid Table 7 Colorful" w:uiPriority="52"/>
-    <w:lsdException w:name="Grid Table 1 Light Accent 1" w:uiPriority="46"/>
-    <w:lsdException w:name="Grid Table 2 Accent 1" w:uiPriority="47"/>
-    <w:lsdException w:name="Grid Table 3 Accent 1" w:uiPriority="48"/>
-    <w:lsdException w:name="Grid Table 4 Accent 1" w:uiPriority="49"/>
-    <w:lsdException w:name="Grid Table 5 Dark Accent 1" w:uiPriority="50"/>
-    <w:lsdException w:name="Grid Table 6 Colorful Accent 1" w:uiPriority="51"/>
-    <w:lsdException w:name="Grid Table 7 Colorful Accent 1" w:uiPriority="52"/>
-    <w:lsdException w:name="Grid Table 1 Light Accent 2" w:uiPriority="46"/>
-    <w:lsdException w:name="Grid Table 2 Accent 2" w:uiPriority="47"/>
-    <w:lsdException w:name="Grid Table 3 Accent 2" w:uiPriority="48"/>
-    <w:lsdException w:name="Grid Table 4 Accent 2" w:uiPriority="49"/>
-    <w:lsdException w:name="Grid Table 5 Dark Accent 2" w:uiPriority="50"/>
-    <w:lsdException w:name="Grid Table 6 Colorful Accent 2" w:uiPriority="51"/>
-    <w:lsdException w:name="Grid Table 7 Colorful Accent 2" w:uiPriority="52"/>
-    <w:lsdException w:name="Grid Table 1 Light Accent 3" w:uiPriority="46"/>
-    <w:lsdException w:name="Grid Table 2 Accent 3" w:uiPriority="47"/>
-    <w:lsdException w:name="Grid Table 3 Accent 3" w:uiPriority="48"/>
-    <w:lsdException w:name="Grid Table 4 Accent 3" w:uiPriority="49"/>
-    <w:lsdException w:name="Grid Table 5 Dark Accent 3" w:uiPriority="50"/>
-    <w:lsdException w:name="Grid Table 6 Colorful Accent 3" w:uiPriority="51"/>
-    <w:lsdException w:name="Grid Table 7 Colorful Accent 3" w:uiPriority="52"/>
-    <w:lsdException w:name="Grid Table 1 Light Accent 4" w:uiPriority="46"/>
-    <w:lsdException w:name="Grid Table 2 Accent 4" w:uiPriority="47"/>
-    <w:lsdException w:name="Grid Table 3 Accent 4" w:uiPriority="48"/>
-    <w:lsdException w:name="Grid Table 4 Accent 4" w:uiPriority="49"/>
-    <w:lsdException w:name="Grid Table 5 Dark Accent 4" w:uiPriority="50"/>
-    <w:lsdException w:name="Grid Table 6 Colorful Accent 4" w:uiPriority="51"/>
-    <w:lsdException w:name="Grid Table 7 Colorful Accent 4" w:uiPriority="52"/>
-    <w:lsdException w:name="Grid Table 1 Light Accent 5" w:uiPriority="46"/>
-    <w:lsdException w:name="Grid Table 2 Accent 5" w:uiPriority="47"/>
-    <w:lsdException w:name="Grid Table 3 Accent 5" w:uiPriority="48"/>
-    <w:lsdException w:name="Grid Table 4 Accent 5" w:uiPriority="49"/>
-    <w:lsdException w:name="Grid Table 5 Dark Accent 5" w:uiPriority="50"/>
-    <w:lsdException w:name="Grid Table 6 Colorful Accent 5" w:uiPriority="51"/>
-    <w:lsdException w:name="Grid Table 7 Colorful Accent 5" w:uiPriority="52"/>
-    <w:lsdException w:name="Grid Table 1 Light Accent 6" w:uiPriority="46"/>
-    <w:lsdException w:name="Grid Table 2 Accent 6" w:uiPriority="47"/>
-    <w:lsdException w:name="Grid Table 3 Accent 6" w:uiPriority="48"/>
-    <w:lsdException w:name="Grid Table 4 Accent 6" w:uiPriority="49"/>
-    <w:lsdException w:name="Grid Table 5 Dark Accent 6" w:uiPriority="50"/>
-    <w:lsdException w:name="Grid Table 6 Colorful Accent 6" w:uiPriority="51"/>
-    <w:lsdException w:name="Grid Table 7 Colorful Accent 6" w:uiPriority="52"/>
-    <w:lsdException w:name="List Table 1 Light" w:uiPriority="46"/>
-    <w:lsdException w:name="List Table 2" w:uiPriority="47"/>
-    <w:lsdException w:name="List Table 3" w:uiPriority="48"/>
-    <w:lsdException w:name="List Table 4" w:uiPriority="49"/>
-    <w:lsdException w:name="List Table 5 Dark" w:uiPriority="50"/>
-    <w:lsdException w:name="List Table 6 Colorful" w:uiPriority="51"/>
-    <w:lsdException w:name="List Table 7 Colorful" w:uiPriority="52"/>
-    <w:lsdException w:name="List Table 1 Light Accent 1" w:uiPriority="46"/>
-    <w:lsdException w:name="List Table 2 Accent 1" w:uiPriority="47"/>
-    <w:lsdException w:name="List Table 3 Accent 1" w:uiPriority="48"/>
-    <w:lsdException w:name="List Table 4 Accent 1" w:uiPriority="49"/>
-    <w:lsdException w:name="List Table 5 Dark Accent 1" w:uiPriority="50"/>
-    <w:lsdException w:name="List Table 6 Colorful Accent 1" w:uiPriority="51"/>
-    <w:lsdException w:name="List Table 7 Colorful Accent 1" w:uiPriority="52"/>
-    <w:lsdException w:name="List Table 1 Light Accent 2" w:uiPriority="46"/>
-    <w:lsdException w:name="List Table 2 Accent 2" w:uiPriority="47"/>
-    <w:lsdException w:name="List Table 3 Accent 2" w:uiPriority="48"/>
-    <w:lsdException w:name="List Table 4 Accent 2" w:uiPriority="49"/>
-    <w:lsdException w:name="List Table 5 Dark Accent 2" w:uiPriority="50"/>
-    <w:lsdException w:name="List Table 6 Colorful Accent 2" w:uiPriority="51"/>
-    <w:lsdException w:name="List Table 7 Colorful Accent 2" w:uiPriority="52"/>
-    <w:lsdException w:name="List Table 1 Light Accent 3" w:uiPriority="46"/>
-    <w:lsdException w:name="List Table 2 Accent 3" w:uiPriority="47"/>
-    <w:lsdException w:name="List Table 3 Accent 3" w:uiPriority="48"/>
-    <w:lsdException w:name="List Table 4 Accent 3" w:uiPriority="49"/>
-    <w:lsdException w:name="List Table 5 Dark Accent 3" w:uiPriority="50"/>
-    <w:lsdException w:name="List Table 6 Colorful Accent 3" w:uiPriority="51"/>
-    <w:lsdException w:name="List Table 7 Colorful Accent 3" w:uiPriority="52"/>
-    <w:lsdException w:name="List Table 1 Light Accent 4" w:uiPriority="46"/>
-    <w:lsdException w:name="List Table 2 Accent 4" w:uiPriority="47"/>
-    <w:lsdException w:name="List Table 3 Accent 4" w:uiPriority="48"/>
-    <w:lsdException w:name="List Table 4 Accent 4" w:uiPriority="49"/>
-    <w:lsdException w:name="List Table 5 Dark Accent 4" w:uiPriority="50"/>
-    <w:lsdException w:name="List Table 6 Colorful Accent 4" w:uiPriority="51"/>
-    <w:lsdException w:name="List Table 7 Colorful Accent 4" w:uiPriority="52"/>
-    <w:lsdException w:name="List Table 1 Light Accent 5" w:uiPriority="46"/>
-    <w:lsdException w:name="List Table 2 Accent 5" w:uiPriority="47"/>
-    <w:lsdException w:name="List Table 3 Accent 5" w:uiPriority="48"/>
-    <w:lsdException w:name="List Table 4 Accent 5" w:uiPriority="49"/>
-    <w:lsdException w:name="List Table 5 Dark Accent 5" w:uiPriority="50"/>
-    <w:lsdException w:name="List Table 6 Colorful Accent 5" w:uiPriority="51"/>
-    <w:lsdException w:name="List Table 7 Colorful Accent 5" w:uiPriority="52"/>
-    <w:lsdException w:name="List Table 1 Light Accent 6" w:uiPriority="46"/>
-    <w:lsdException w:name="List Table 2 Accent 6" w:uiPriority="47"/>
-    <w:lsdException w:name="List Table 3 Accent 6" w:uiPriority="48"/>
-    <w:lsdException w:name="List Table 4 Accent 6" w:uiPriority="49"/>
-    <w:lsdException w:name="List Table 5 Dark Accent 6" w:uiPriority="50"/>
-    <w:lsdException w:name="List Table 6 Colorful Accent 6" w:uiPriority="51"/>
-    <w:lsdException w:name="List Table 7 Colorful Accent 6" w:uiPriority="52"/>
-  </w:latentStyles>
-  <w:style w:type="paragraph" w:default="1" w:styleId="Normal">
-    <w:name w:val="Normal"/>
-    <w:qFormat/>
-  </w:style>
-  <w:style w:type="character" w:default="1" w:styleId="DefaultParagraphFont">
-    <w:name w:val="Default Paragraph Font"/>
-    <w:uiPriority w:val="1"/>
-    <w:semiHidden/>
-    <w:unhideWhenUsed/>
-  </w:style>
-  <w:style w:type="table" w:default="1" w:styleId="TableNormal">
-    <w:name w:val="Normal Table"/>
-    <w:uiPriority w:val="99"/>
-    <w:semiHidden/>
-    <w:unhideWhenUsed/>
-    <w:tblPr>
-      <w:tblInd w:w="0" w:type="dxa"/>
-      <w:tblCellMar>
-        <w:top w:w="0" w:type="dxa"/>
-        <w:left w:w="108" w:type="dxa"/>
-        <w:bottom w:w="0" w:type="dxa"/>
-        <w:right w:w="108" w:type="dxa"/>
-      </w:tblCellMar>
-    </w:tblPr>
-  </w:style>
-  <w:style w:type="numbering" w:default="1" w:styleId="NoList">
-    <w:name w:val="No List"/>
-    <w:uiPriority w:val="99"/>
-    <w:semiHidden/>
-    <w:unhideWhenUsed/>
-  </w:style>
-  <w:style w:type="paragraph" w:customStyle="1" w:styleId="F82295E66BA24EF3BD96C22ED8593E60">
-    <w:name w:val="F82295E66BA24EF3BD96C22ED8593E60"/>
-    <w:rsid w:val="00F566E4"/>
-  </w:style>
-</w:styles>
-</file>
-
-<file path=word/glossary/webSettings.xml><?xml version="1.0" encoding="utf-8"?>
-<w:webSettings xmlns:mc="http://schemas.openxmlformats.org/markup-compatibility/2006" xmlns:r="http://schemas.openxmlformats.org/officeDocument/2006/relationships" xmlns:w="http://schemas.openxmlformats.org/wordprocessingml/2006/main" xmlns:w14="http://schemas.microsoft.com/office/word/2010/wordml" xmlns:w15="http://schemas.microsoft.com/office/word/2012/wordml" mc:Ignorable="w14 w15">
-  <w:optimizeForBrowser/>
-  <w:allowPNG/>
-</w:webSettings>
 </file>
 
 <file path=word/theme/theme1.xml><?xml version="1.0" encoding="utf-8"?>

</xml_diff>